<commit_message>
feat: Add Activity Info Management page and update related documents
- Created a new ActivityInfoManagement.js file for managing activity information.
- Implemented search functionality with various filters including activity name, region, work type, activity type, and status.
- Added date pickers for activity date range selection.
- Enhanced UI with breadcrumb navigation and tab structure for better user experience.
- Updated document translations for consistency in terminology.
- Added a new HTML file (temp2.html) for future use.
</commit_message>
<xml_diff>
--- a/系統分析/需求規格書.docx
+++ b/系統分析/需求規格書.docx
@@ -3357,21 +3357,7 @@
         <w:rPr>
           <w:rFonts w:hint="eastAsia"/>
         </w:rPr>
-        <w:t>年「海外</w:t>
-      </w:r>
-      <w:proofErr w:type="gramStart"/>
-      <w:r>
-        <w:rPr>
-          <w:rFonts w:hint="eastAsia"/>
-        </w:rPr>
-        <w:t>醫</w:t>
-      </w:r>
-      <w:proofErr w:type="gramEnd"/>
-      <w:r>
-        <w:rPr>
-          <w:rFonts w:hint="eastAsia"/>
-        </w:rPr>
-        <w:t>事人員培訓平台資訊系統」</w:t>
+        <w:t>年「海外醫事人員培訓平台資訊系統」</w:t>
       </w:r>
       <w:r>
         <w:rPr>
@@ -3407,21 +3393,7 @@
         <w:rPr>
           <w:rFonts w:hint="eastAsia"/>
         </w:rPr>
-        <w:t>年「海外</w:t>
-      </w:r>
-      <w:proofErr w:type="gramStart"/>
-      <w:r>
-        <w:rPr>
-          <w:rFonts w:hint="eastAsia"/>
-        </w:rPr>
-        <w:t>醫</w:t>
-      </w:r>
-      <w:proofErr w:type="gramEnd"/>
-      <w:r>
-        <w:rPr>
-          <w:rFonts w:hint="eastAsia"/>
-        </w:rPr>
-        <w:t>事人員培訓平台資訊系統」</w:t>
+        <w:t>年「海外醫事人員培訓平台資訊系統」</w:t>
       </w:r>
       <w:r>
         <w:rPr>
@@ -3476,49 +3448,7 @@
         <w:rPr>
           <w:rFonts w:hint="eastAsia"/>
         </w:rPr>
-        <w:t>年「海外</w:t>
-      </w:r>
-      <w:proofErr w:type="gramStart"/>
-      <w:r>
-        <w:rPr>
-          <w:rFonts w:hint="eastAsia"/>
-        </w:rPr>
-        <w:t>醫</w:t>
-      </w:r>
-      <w:proofErr w:type="gramEnd"/>
-      <w:r>
-        <w:rPr>
-          <w:rFonts w:hint="eastAsia"/>
-        </w:rPr>
-        <w:t>事人員培訓平台資訊系統」（以下簡稱海</w:t>
-      </w:r>
-      <w:proofErr w:type="gramStart"/>
-      <w:r>
-        <w:rPr>
-          <w:rFonts w:hint="eastAsia"/>
-        </w:rPr>
-        <w:t>醫</w:t>
-      </w:r>
-      <w:proofErr w:type="gramEnd"/>
-      <w:r>
-        <w:rPr>
-          <w:rFonts w:hint="eastAsia"/>
-        </w:rPr>
-        <w:t>平台）功能擴充，以提升平台功能性與使用者體驗之需求優化海</w:t>
-      </w:r>
-      <w:proofErr w:type="gramStart"/>
-      <w:r>
-        <w:rPr>
-          <w:rFonts w:hint="eastAsia"/>
-        </w:rPr>
-        <w:t>醫</w:t>
-      </w:r>
-      <w:proofErr w:type="gramEnd"/>
-      <w:r>
-        <w:rPr>
-          <w:rFonts w:hint="eastAsia"/>
-        </w:rPr>
-        <w:t>平台多項功能，針對課程管理、學員管理、前台展示、後台管理等面向進行功能擴充，確保開課單位、學員及系統管理員的操作效率與便利性</w:t>
+        <w:t>年「海外醫事人員培訓平台資訊系統」（以下簡稱海醫平台）功能擴充，以提升平台功能性與使用者體驗之需求優化海醫平台多項功能，針對課程管理、學員管理、前台展示、後台管理等面向進行功能擴充，確保開課單位、學員及系統管理員的操作效率與便利性</w:t>
       </w:r>
       <w:r>
         <w:t>。</w:t>
@@ -3548,35 +3478,7 @@
         <w:rPr>
           <w:rFonts w:hint="eastAsia"/>
         </w:rPr>
-        <w:t>本專案之工作範圍含</w:t>
-      </w:r>
-      <w:proofErr w:type="gramStart"/>
-      <w:r>
-        <w:rPr>
-          <w:rFonts w:hint="eastAsia"/>
-        </w:rPr>
-        <w:t>括</w:t>
-      </w:r>
-      <w:proofErr w:type="gramEnd"/>
-      <w:r>
-        <w:rPr>
-          <w:rFonts w:hint="eastAsia"/>
-        </w:rPr>
-        <w:t>完成海外</w:t>
-      </w:r>
-      <w:proofErr w:type="gramStart"/>
-      <w:r>
-        <w:rPr>
-          <w:rFonts w:hint="eastAsia"/>
-        </w:rPr>
-        <w:t>醫</w:t>
-      </w:r>
-      <w:proofErr w:type="gramEnd"/>
-      <w:r>
-        <w:rPr>
-          <w:rFonts w:hint="eastAsia"/>
-        </w:rPr>
-        <w:t>事人員培訓平台資訊系統擴充，有關系統之工作項目如下</w:t>
+        <w:t>本專案之工作範圍含括完成海外醫事人員培訓平台資訊系統擴充，有關系統之工作項目如下</w:t>
       </w:r>
       <w:r>
         <w:rPr>
@@ -3825,21 +3727,12 @@
                 <w:color w:val="auto"/>
               </w:rPr>
             </w:pPr>
-            <w:proofErr w:type="gramStart"/>
-            <w:r>
-              <w:rPr>
-                <w:rFonts w:hint="eastAsia"/>
-                <w:color w:val="auto"/>
-              </w:rPr>
-              <w:t>醫</w:t>
-            </w:r>
-            <w:proofErr w:type="gramEnd"/>
-            <w:r>
-              <w:rPr>
-                <w:rFonts w:hint="eastAsia"/>
-                <w:color w:val="auto"/>
-              </w:rPr>
-              <w:t>事機構</w:t>
+            <w:r>
+              <w:rPr>
+                <w:rFonts w:hint="eastAsia"/>
+                <w:color w:val="auto"/>
+              </w:rPr>
+              <w:t>醫事機構</w:t>
             </w:r>
           </w:p>
         </w:tc>
@@ -3971,7 +3864,7 @@
                 <w:rFonts w:hint="eastAsia"/>
                 <w:color w:val="auto"/>
               </w:rPr>
-              <w:t>事件與活動管理</w:t>
+              <w:t>事件、活動及統計管理</w:t>
             </w:r>
           </w:p>
         </w:tc>
@@ -4823,7 +4716,7 @@
         <w:rPr>
           <w:rFonts w:hint="eastAsia"/>
         </w:rPr>
-        <w:t>事件與活動管理</w:t>
+        <w:t>事件、活動及統計管理</w:t>
       </w:r>
       <w:r>
         <w:rPr>
@@ -4976,7 +4869,6 @@
                 <w:color w:val="auto"/>
               </w:rPr>
             </w:pPr>
-            <w:proofErr w:type="gramStart"/>
             <w:r>
               <w:rPr>
                 <w:rFonts w:hint="eastAsia"/>
@@ -4984,7 +4876,6 @@
               </w:rPr>
               <w:t>必填</w:t>
             </w:r>
-            <w:proofErr w:type="gramEnd"/>
           </w:p>
         </w:tc>
         <w:tc>
@@ -5333,7 +5224,6 @@
               <w:pStyle w:val="141"/>
               <w:ind w:left="480"/>
               <w:rPr>
-                <w:rFonts w:hint="eastAsia"/>
                 <w:color w:val="auto"/>
               </w:rPr>
             </w:pPr>
@@ -5500,9 +5390,6 @@
           <w:p>
             <w:pPr>
               <w:pStyle w:val="140"/>
-              <w:rPr>
-                <w:rFonts w:hint="eastAsia"/>
-              </w:rPr>
             </w:pPr>
             <w:r>
               <w:rPr>
@@ -5514,9 +5401,6 @@
           <w:p>
             <w:pPr>
               <w:pStyle w:val="140"/>
-              <w:rPr>
-                <w:rFonts w:hint="eastAsia"/>
-              </w:rPr>
             </w:pPr>
             <w:r>
               <w:rPr>
@@ -5528,9 +5412,6 @@
           <w:p>
             <w:pPr>
               <w:pStyle w:val="140"/>
-              <w:rPr>
-                <w:rFonts w:hint="eastAsia"/>
-              </w:rPr>
             </w:pPr>
             <w:r>
               <w:rPr>
@@ -5542,9 +5423,6 @@
           <w:p>
             <w:pPr>
               <w:pStyle w:val="140"/>
-              <w:rPr>
-                <w:rFonts w:hint="eastAsia"/>
-              </w:rPr>
             </w:pPr>
             <w:r>
               <w:rPr>
@@ -5556,9 +5434,6 @@
           <w:p>
             <w:pPr>
               <w:pStyle w:val="140"/>
-              <w:rPr>
-                <w:rFonts w:hint="eastAsia"/>
-              </w:rPr>
             </w:pPr>
             <w:r>
               <w:rPr>
@@ -5570,9 +5445,6 @@
           <w:p>
             <w:pPr>
               <w:pStyle w:val="140"/>
-              <w:rPr>
-                <w:rFonts w:hint="eastAsia"/>
-              </w:rPr>
             </w:pPr>
             <w:r>
               <w:rPr>
@@ -5584,9 +5456,6 @@
           <w:p>
             <w:pPr>
               <w:pStyle w:val="140"/>
-              <w:rPr>
-                <w:rFonts w:hint="eastAsia"/>
-              </w:rPr>
             </w:pPr>
             <w:r>
               <w:rPr>
@@ -5598,9 +5467,6 @@
           <w:p>
             <w:pPr>
               <w:pStyle w:val="140"/>
-              <w:rPr>
-                <w:rFonts w:hint="eastAsia"/>
-              </w:rPr>
             </w:pPr>
             <w:r>
               <w:rPr>
@@ -5612,9 +5478,6 @@
           <w:p>
             <w:pPr>
               <w:pStyle w:val="140"/>
-              <w:rPr>
-                <w:rFonts w:hint="eastAsia"/>
-              </w:rPr>
             </w:pPr>
             <w:r>
               <w:rPr>
@@ -5626,9 +5489,6 @@
           <w:p>
             <w:pPr>
               <w:pStyle w:val="140"/>
-              <w:rPr>
-                <w:rFonts w:hint="eastAsia"/>
-              </w:rPr>
             </w:pPr>
             <w:r>
               <w:rPr>
@@ -5640,9 +5500,6 @@
           <w:p>
             <w:pPr>
               <w:pStyle w:val="140"/>
-              <w:rPr>
-                <w:rFonts w:hint="eastAsia"/>
-              </w:rPr>
             </w:pPr>
             <w:r>
               <w:rPr>
@@ -5659,21 +5516,7 @@
               <w:rPr>
                 <w:rFonts w:hint="eastAsia"/>
               </w:rPr>
-              <w:t>動植物</w:t>
-            </w:r>
-            <w:proofErr w:type="gramStart"/>
-            <w:r>
-              <w:rPr>
-                <w:rFonts w:hint="eastAsia"/>
-              </w:rPr>
-              <w:t>疫</w:t>
-            </w:r>
-            <w:proofErr w:type="gramEnd"/>
-            <w:r>
-              <w:rPr>
-                <w:rFonts w:hint="eastAsia"/>
-              </w:rPr>
-              <w:t>災</w:t>
+              <w:t>動植物疫災</w:t>
             </w:r>
           </w:p>
           <w:p>
@@ -5713,9 +5556,6 @@
           <w:p>
             <w:pPr>
               <w:pStyle w:val="140"/>
-              <w:rPr>
-                <w:rFonts w:hint="eastAsia"/>
-              </w:rPr>
             </w:pPr>
             <w:r>
               <w:rPr>
@@ -5727,9 +5567,6 @@
           <w:p>
             <w:pPr>
               <w:pStyle w:val="140"/>
-              <w:rPr>
-                <w:rFonts w:hint="eastAsia"/>
-              </w:rPr>
             </w:pPr>
             <w:r>
               <w:rPr>
@@ -5742,9 +5579,6 @@
           <w:p>
             <w:pPr>
               <w:pStyle w:val="140"/>
-              <w:rPr>
-                <w:rFonts w:hint="eastAsia"/>
-              </w:rPr>
             </w:pPr>
             <w:r>
               <w:rPr>
@@ -5756,9 +5590,6 @@
           <w:p>
             <w:pPr>
               <w:pStyle w:val="140"/>
-              <w:rPr>
-                <w:rFonts w:hint="eastAsia"/>
-              </w:rPr>
             </w:pPr>
             <w:r>
               <w:rPr>
@@ -5770,9 +5601,6 @@
           <w:p>
             <w:pPr>
               <w:pStyle w:val="140"/>
-              <w:rPr>
-                <w:rFonts w:hint="eastAsia"/>
-              </w:rPr>
             </w:pPr>
             <w:r>
               <w:rPr>
@@ -5784,9 +5612,6 @@
           <w:p>
             <w:pPr>
               <w:pStyle w:val="140"/>
-              <w:rPr>
-                <w:rFonts w:hint="eastAsia"/>
-              </w:rPr>
             </w:pPr>
             <w:r>
               <w:rPr>
@@ -5798,9 +5623,6 @@
           <w:p>
             <w:pPr>
               <w:pStyle w:val="140"/>
-              <w:rPr>
-                <w:rFonts w:hint="eastAsia"/>
-              </w:rPr>
             </w:pPr>
             <w:r>
               <w:rPr>
@@ -5812,9 +5634,6 @@
           <w:p>
             <w:pPr>
               <w:pStyle w:val="140"/>
-              <w:rPr>
-                <w:rFonts w:hint="eastAsia"/>
-              </w:rPr>
             </w:pPr>
             <w:r>
               <w:rPr>
@@ -5826,9 +5645,6 @@
           <w:p>
             <w:pPr>
               <w:pStyle w:val="140"/>
-              <w:rPr>
-                <w:rFonts w:hint="eastAsia"/>
-              </w:rPr>
             </w:pPr>
             <w:r>
               <w:rPr>
@@ -5840,9 +5656,6 @@
           <w:p>
             <w:pPr>
               <w:pStyle w:val="140"/>
-              <w:rPr>
-                <w:rFonts w:hint="eastAsia"/>
-              </w:rPr>
             </w:pPr>
             <w:r>
               <w:rPr>
@@ -5854,9 +5667,6 @@
           <w:p>
             <w:pPr>
               <w:pStyle w:val="140"/>
-              <w:rPr>
-                <w:rFonts w:hint="eastAsia"/>
-              </w:rPr>
             </w:pPr>
             <w:r>
               <w:rPr>
@@ -5868,9 +5678,6 @@
           <w:p>
             <w:pPr>
               <w:pStyle w:val="140"/>
-              <w:rPr>
-                <w:rFonts w:hint="eastAsia"/>
-              </w:rPr>
             </w:pPr>
             <w:r>
               <w:rPr>
@@ -5882,9 +5689,6 @@
           <w:p>
             <w:pPr>
               <w:pStyle w:val="140"/>
-              <w:rPr>
-                <w:rFonts w:hint="eastAsia"/>
-              </w:rPr>
             </w:pPr>
             <w:r>
               <w:rPr>
@@ -5896,9 +5700,6 @@
           <w:p>
             <w:pPr>
               <w:pStyle w:val="140"/>
-              <w:rPr>
-                <w:rFonts w:hint="eastAsia"/>
-              </w:rPr>
             </w:pPr>
             <w:r>
               <w:rPr>
@@ -5910,9 +5711,6 @@
           <w:p>
             <w:pPr>
               <w:pStyle w:val="140"/>
-              <w:rPr>
-                <w:rFonts w:hint="eastAsia"/>
-              </w:rPr>
             </w:pPr>
             <w:r>
               <w:rPr>
@@ -5944,7 +5742,6 @@
               <w:pStyle w:val="141"/>
               <w:ind w:left="480"/>
               <w:rPr>
-                <w:rFonts w:hint="eastAsia"/>
                 <w:color w:val="auto"/>
               </w:rPr>
             </w:pPr>
@@ -6404,9 +6201,6 @@
                 <w:ilvl w:val="0"/>
                 <w:numId w:val="12"/>
               </w:numPr>
-              <w:rPr>
-                <w:rFonts w:hint="eastAsia"/>
-              </w:rPr>
             </w:pPr>
             <w:r>
               <w:rPr>
@@ -6452,9 +6246,6 @@
                 <w:ilvl w:val="0"/>
                 <w:numId w:val="12"/>
               </w:numPr>
-              <w:rPr>
-                <w:rFonts w:hint="eastAsia"/>
-              </w:rPr>
             </w:pPr>
             <w:r>
               <w:rPr>
@@ -6485,9 +6276,6 @@
                 <w:ilvl w:val="0"/>
                 <w:numId w:val="12"/>
               </w:numPr>
-              <w:rPr>
-                <w:rFonts w:hint="eastAsia"/>
-              </w:rPr>
             </w:pPr>
             <w:r>
               <w:rPr>
@@ -6622,9 +6410,6 @@
                 <w:ilvl w:val="0"/>
                 <w:numId w:val="13"/>
               </w:numPr>
-              <w:rPr>
-                <w:rFonts w:hint="eastAsia"/>
-              </w:rPr>
             </w:pPr>
             <w:r>
               <w:rPr>
@@ -6640,9 +6425,6 @@
                 <w:ilvl w:val="0"/>
                 <w:numId w:val="13"/>
               </w:numPr>
-              <w:rPr>
-                <w:rFonts w:hint="eastAsia"/>
-              </w:rPr>
             </w:pPr>
             <w:r>
               <w:rPr>
@@ -6659,9 +6441,6 @@
                 <w:ilvl w:val="0"/>
                 <w:numId w:val="13"/>
               </w:numPr>
-              <w:rPr>
-                <w:rFonts w:hint="eastAsia"/>
-              </w:rPr>
             </w:pPr>
             <w:r>
               <w:rPr>
@@ -6677,9 +6456,6 @@
                 <w:ilvl w:val="0"/>
                 <w:numId w:val="13"/>
               </w:numPr>
-              <w:rPr>
-                <w:rFonts w:hint="eastAsia"/>
-              </w:rPr>
             </w:pPr>
             <w:r>
               <w:rPr>
@@ -6695,9 +6471,6 @@
                 <w:ilvl w:val="0"/>
                 <w:numId w:val="13"/>
               </w:numPr>
-              <w:rPr>
-                <w:rFonts w:hint="eastAsia"/>
-              </w:rPr>
             </w:pPr>
             <w:r>
               <w:rPr>
@@ -6713,9 +6486,6 @@
                 <w:ilvl w:val="0"/>
                 <w:numId w:val="13"/>
               </w:numPr>
-              <w:rPr>
-                <w:rFonts w:hint="eastAsia"/>
-              </w:rPr>
             </w:pPr>
             <w:r>
               <w:rPr>
@@ -6731,9 +6501,6 @@
                 <w:ilvl w:val="0"/>
                 <w:numId w:val="13"/>
               </w:numPr>
-              <w:rPr>
-                <w:rFonts w:hint="eastAsia"/>
-              </w:rPr>
             </w:pPr>
             <w:r>
               <w:rPr>
@@ -6749,9 +6516,6 @@
                 <w:ilvl w:val="0"/>
                 <w:numId w:val="13"/>
               </w:numPr>
-              <w:rPr>
-                <w:rFonts w:hint="eastAsia"/>
-              </w:rPr>
             </w:pPr>
             <w:r>
               <w:rPr>
@@ -6767,9 +6531,6 @@
                 <w:ilvl w:val="0"/>
                 <w:numId w:val="13"/>
               </w:numPr>
-              <w:rPr>
-                <w:rFonts w:hint="eastAsia"/>
-              </w:rPr>
             </w:pPr>
             <w:r>
               <w:rPr>
@@ -6785,9 +6546,6 @@
                 <w:ilvl w:val="0"/>
                 <w:numId w:val="13"/>
               </w:numPr>
-              <w:rPr>
-                <w:rFonts w:hint="eastAsia"/>
-              </w:rPr>
             </w:pPr>
             <w:r>
               <w:rPr>
@@ -6803,9 +6561,6 @@
                 <w:ilvl w:val="0"/>
                 <w:numId w:val="13"/>
               </w:numPr>
-              <w:rPr>
-                <w:rFonts w:hint="eastAsia"/>
-              </w:rPr>
             </w:pPr>
             <w:r>
               <w:rPr>
@@ -6821,9 +6576,6 @@
                 <w:ilvl w:val="0"/>
                 <w:numId w:val="13"/>
               </w:numPr>
-              <w:rPr>
-                <w:rFonts w:hint="eastAsia"/>
-              </w:rPr>
             </w:pPr>
             <w:r>
               <w:rPr>
@@ -6839,9 +6591,6 @@
                 <w:ilvl w:val="0"/>
                 <w:numId w:val="13"/>
               </w:numPr>
-              <w:rPr>
-                <w:rFonts w:hint="eastAsia"/>
-              </w:rPr>
             </w:pPr>
             <w:r>
               <w:rPr>
@@ -6857,9 +6606,6 @@
                 <w:ilvl w:val="0"/>
                 <w:numId w:val="13"/>
               </w:numPr>
-              <w:rPr>
-                <w:rFonts w:hint="eastAsia"/>
-              </w:rPr>
             </w:pPr>
             <w:r>
               <w:rPr>
@@ -6875,9 +6621,6 @@
                 <w:ilvl w:val="0"/>
                 <w:numId w:val="13"/>
               </w:numPr>
-              <w:rPr>
-                <w:rFonts w:hint="eastAsia"/>
-              </w:rPr>
             </w:pPr>
             <w:r>
               <w:rPr>
@@ -6893,9 +6636,6 @@
                 <w:ilvl w:val="0"/>
                 <w:numId w:val="13"/>
               </w:numPr>
-              <w:rPr>
-                <w:rFonts w:hint="eastAsia"/>
-              </w:rPr>
             </w:pPr>
             <w:r>
               <w:rPr>
@@ -6911,9 +6651,6 @@
                 <w:ilvl w:val="0"/>
                 <w:numId w:val="13"/>
               </w:numPr>
-              <w:rPr>
-                <w:rFonts w:hint="eastAsia"/>
-              </w:rPr>
             </w:pPr>
             <w:r>
               <w:rPr>
@@ -6929,9 +6666,6 @@
                 <w:ilvl w:val="0"/>
                 <w:numId w:val="13"/>
               </w:numPr>
-              <w:rPr>
-                <w:rFonts w:hint="eastAsia"/>
-              </w:rPr>
             </w:pPr>
             <w:r>
               <w:rPr>
@@ -6947,9 +6681,6 @@
                 <w:ilvl w:val="0"/>
                 <w:numId w:val="13"/>
               </w:numPr>
-              <w:rPr>
-                <w:rFonts w:hint="eastAsia"/>
-              </w:rPr>
             </w:pPr>
             <w:r>
               <w:rPr>
@@ -6965,9 +6696,6 @@
                 <w:ilvl w:val="0"/>
                 <w:numId w:val="13"/>
               </w:numPr>
-              <w:rPr>
-                <w:rFonts w:hint="eastAsia"/>
-              </w:rPr>
             </w:pPr>
             <w:r>
               <w:rPr>
@@ -6983,9 +6711,6 @@
                 <w:ilvl w:val="0"/>
                 <w:numId w:val="13"/>
               </w:numPr>
-              <w:rPr>
-                <w:rFonts w:hint="eastAsia"/>
-              </w:rPr>
             </w:pPr>
             <w:r>
               <w:rPr>
@@ -7258,19 +6983,11 @@
                 <w:numId w:val="15"/>
               </w:numPr>
             </w:pPr>
-            <w:proofErr w:type="gramStart"/>
-            <w:r>
-              <w:rPr>
-                <w:rFonts w:hint="eastAsia"/>
-              </w:rPr>
-              <w:t>否</w:t>
-            </w:r>
-            <w:proofErr w:type="gramEnd"/>
-            <w:r>
-              <w:rPr>
-                <w:rFonts w:hint="eastAsia"/>
-              </w:rPr>
-              <w:t>【預設選定】</w:t>
+            <w:r>
+              <w:rPr>
+                <w:rFonts w:hint="eastAsia"/>
+              </w:rPr>
+              <w:t>否【預設選定】</w:t>
             </w:r>
           </w:p>
         </w:tc>
@@ -7539,7 +7256,6 @@
             <w:pPr>
               <w:pStyle w:val="141"/>
               <w:rPr>
-                <w:rFonts w:hint="eastAsia"/>
                 <w:color w:val="auto"/>
               </w:rPr>
             </w:pPr>
@@ -7581,15 +7297,7 @@
                 <w:rFonts w:hint="eastAsia"/>
                 <w:color w:val="auto"/>
               </w:rPr>
-              <w:t>_</w:t>
-            </w:r>
-            <w:proofErr w:type="spellStart"/>
-            <w:r>
-              <w:rPr>
-                <w:rFonts w:hint="eastAsia"/>
-                <w:color w:val="auto"/>
-              </w:rPr>
-              <w:t>yyyyMMdd_mmss</w:t>
+              <w:t>_yyyyMMdd_mmss</w:t>
             </w:r>
             <w:r>
               <w:rPr>
@@ -7597,7 +7305,6 @@
               </w:rPr>
               <w:t>.ods</w:t>
             </w:r>
-            <w:proofErr w:type="spellEnd"/>
           </w:p>
         </w:tc>
       </w:tr>
@@ -7712,14 +7419,12 @@
             <w:pPr>
               <w:pStyle w:val="141"/>
             </w:pPr>
-            <w:proofErr w:type="gramStart"/>
             <w:r>
               <w:rPr>
                 <w:rFonts w:hint="eastAsia"/>
               </w:rPr>
               <w:t>必填</w:t>
             </w:r>
-            <w:proofErr w:type="gramEnd"/>
           </w:p>
         </w:tc>
         <w:tc>
@@ -7842,9 +7547,6 @@
           <w:p>
             <w:pPr>
               <w:pStyle w:val="141"/>
-              <w:rPr>
-                <w:rFonts w:hint="eastAsia"/>
-              </w:rPr>
             </w:pPr>
             <w:r>
               <w:rPr>
@@ -8094,7 +7796,6 @@
               </w:rPr>
               <w:t>地震</w:t>
             </w:r>
-            <w:proofErr w:type="gramStart"/>
             <w:r>
               <w:rPr>
                 <w:rFonts w:hint="eastAsia"/>
@@ -8123,7 +7824,6 @@
               </w:rPr>
               <w:t>筆</w:t>
             </w:r>
-            <w:proofErr w:type="gramEnd"/>
             <w:r>
               <w:rPr>
                 <w:rFonts w:hint="eastAsia"/>
@@ -8263,7 +7963,6 @@
             <w:pPr>
               <w:pStyle w:val="141"/>
               <w:rPr>
-                <w:rFonts w:hint="eastAsia"/>
                 <w:color w:val="auto"/>
               </w:rPr>
             </w:pPr>
@@ -8284,7 +7983,6 @@
             <w:pPr>
               <w:pStyle w:val="141"/>
               <w:rPr>
-                <w:rFonts w:hint="eastAsia"/>
                 <w:color w:val="auto"/>
               </w:rPr>
             </w:pPr>
@@ -8313,9 +8011,6 @@
           <w:p>
             <w:pPr>
               <w:pStyle w:val="141"/>
-              <w:rPr>
-                <w:rFonts w:hint="eastAsia"/>
-              </w:rPr>
             </w:pPr>
             <w:r>
               <w:rPr>
@@ -8353,7 +8048,6 @@
             <w:pPr>
               <w:pStyle w:val="141"/>
               <w:rPr>
-                <w:rFonts w:hint="eastAsia"/>
                 <w:color w:val="auto"/>
               </w:rPr>
             </w:pPr>
@@ -8374,7 +8068,6 @@
             <w:pPr>
               <w:pStyle w:val="141"/>
               <w:rPr>
-                <w:rFonts w:hint="eastAsia"/>
                 <w:color w:val="auto"/>
               </w:rPr>
             </w:pPr>
@@ -8422,9 +8115,6 @@
                 <w:ilvl w:val="0"/>
                 <w:numId w:val="17"/>
               </w:numPr>
-              <w:rPr>
-                <w:rFonts w:hint="eastAsia"/>
-              </w:rPr>
             </w:pPr>
             <w:r>
               <w:rPr>
@@ -8468,7 +8158,6 @@
             <w:pPr>
               <w:pStyle w:val="141"/>
               <w:rPr>
-                <w:rFonts w:hint="eastAsia"/>
                 <w:color w:val="auto"/>
               </w:rPr>
             </w:pPr>
@@ -8489,7 +8178,6 @@
             <w:pPr>
               <w:pStyle w:val="141"/>
               <w:rPr>
-                <w:rFonts w:hint="eastAsia"/>
                 <w:color w:val="auto"/>
               </w:rPr>
             </w:pPr>
@@ -8518,9 +8206,6 @@
           <w:p>
             <w:pPr>
               <w:pStyle w:val="141"/>
-              <w:rPr>
-                <w:rFonts w:hint="eastAsia"/>
-              </w:rPr>
             </w:pPr>
             <w:r>
               <w:rPr>
@@ -8570,7 +8255,6 @@
             <w:pPr>
               <w:pStyle w:val="141"/>
               <w:rPr>
-                <w:rFonts w:hint="eastAsia"/>
                 <w:color w:val="auto"/>
               </w:rPr>
             </w:pPr>
@@ -8594,7 +8278,6 @@
             <w:pPr>
               <w:pStyle w:val="141"/>
               <w:rPr>
-                <w:rFonts w:hint="eastAsia"/>
                 <w:color w:val="auto"/>
               </w:rPr>
             </w:pPr>
@@ -8635,7 +8318,6 @@
               </w:numPr>
               <w:ind w:left="227" w:hanging="216"/>
               <w:rPr>
-                <w:rFonts w:hint="eastAsia"/>
                 <w:color w:val="000000"/>
               </w:rPr>
             </w:pPr>
@@ -8687,7 +8369,6 @@
             <w:pPr>
               <w:pStyle w:val="141"/>
               <w:rPr>
-                <w:rFonts w:hint="eastAsia"/>
                 <w:color w:val="auto"/>
               </w:rPr>
             </w:pPr>
@@ -8711,7 +8392,6 @@
             <w:pPr>
               <w:pStyle w:val="141"/>
               <w:rPr>
-                <w:rFonts w:hint="eastAsia"/>
                 <w:color w:val="auto"/>
               </w:rPr>
             </w:pPr>
@@ -8747,11 +8427,9 @@
             <w:pPr>
               <w:pStyle w:val="141"/>
               <w:rPr>
-                <w:rFonts w:hint="eastAsia"/>
-                <w:color w:val="auto"/>
-              </w:rPr>
-            </w:pPr>
-            <w:bookmarkStart w:id="10" w:name="_GoBack"/>
+                <w:color w:val="auto"/>
+              </w:rPr>
+            </w:pPr>
             <w:r>
               <w:rPr>
                 <w:rFonts w:hint="eastAsia"/>
@@ -8776,7 +8454,6 @@
               </w:numPr>
               <w:ind w:left="227" w:hanging="216"/>
               <w:rPr>
-                <w:rFonts w:hint="eastAsia"/>
                 <w:color w:val="000000"/>
               </w:rPr>
             </w:pPr>
@@ -8802,20 +8479,11 @@
               <w:rPr>
                 <w:rFonts w:hint="eastAsia"/>
               </w:rPr>
-              <w:t>_</w:t>
-            </w:r>
-            <w:proofErr w:type="spellStart"/>
-            <w:r>
-              <w:rPr>
-                <w:rFonts w:hint="eastAsia"/>
-              </w:rPr>
-              <w:t>yyyyMMdd_mmss</w:t>
+              <w:t>_yyyyMMdd_mmss</w:t>
             </w:r>
             <w:r>
               <w:t>.ods</w:t>
             </w:r>
-            <w:bookmarkEnd w:id="10"/>
-            <w:proofErr w:type="spellEnd"/>
           </w:p>
         </w:tc>
       </w:tr>
@@ -8852,7 +8520,6 @@
             <w:pPr>
               <w:pStyle w:val="141"/>
               <w:rPr>
-                <w:rFonts w:hint="eastAsia"/>
                 <w:color w:val="auto"/>
               </w:rPr>
             </w:pPr>
@@ -8875,7 +8542,6 @@
             <w:pPr>
               <w:pStyle w:val="141"/>
               <w:rPr>
-                <w:rFonts w:hint="eastAsia"/>
                 <w:color w:val="auto"/>
               </w:rPr>
             </w:pPr>
@@ -8930,26 +8596,13 @@
             <w:r>
               <w:t xml:space="preserve"> </w:t>
             </w:r>
-            <w:proofErr w:type="spellStart"/>
-            <w:r>
-              <w:t>yyyy</w:t>
-            </w:r>
-            <w:proofErr w:type="spellEnd"/>
-            <w:r>
-              <w:t>-MM-</w:t>
-            </w:r>
-            <w:proofErr w:type="spellStart"/>
-            <w:r>
-              <w:t>dd</w:t>
-            </w:r>
-            <w:proofErr w:type="spellEnd"/>
-          </w:p>
-          <w:p>
-            <w:pPr>
-              <w:pStyle w:val="141"/>
-              <w:rPr>
-                <w:rFonts w:hint="eastAsia"/>
-              </w:rPr>
+            <w:r>
+              <w:t>yyyy-MM-dd</w:t>
+            </w:r>
+          </w:p>
+          <w:p>
+            <w:pPr>
+              <w:pStyle w:val="141"/>
             </w:pPr>
             <w:r>
               <w:rPr>
@@ -8970,29 +8623,11 @@
               <w:t>:</w:t>
             </w:r>
             <w:r>
-              <w:t xml:space="preserve"> </w:t>
-            </w:r>
-            <w:proofErr w:type="spellStart"/>
-            <w:r>
-              <w:t>yyyy</w:t>
-            </w:r>
-            <w:proofErr w:type="spellEnd"/>
-            <w:r>
-              <w:t>-MM-</w:t>
-            </w:r>
-            <w:proofErr w:type="spellStart"/>
-            <w:r>
-              <w:t>dd</w:t>
-            </w:r>
-            <w:proofErr w:type="spellEnd"/>
-            <w:r>
-              <w:t xml:space="preserve"> </w:t>
-            </w:r>
-            <w:proofErr w:type="spellStart"/>
-            <w:r>
-              <w:t>mm:ss</w:t>
-            </w:r>
-            <w:proofErr w:type="spellEnd"/>
+              <w:t xml:space="preserve"> yyyy-MM-dd</w:t>
+            </w:r>
+            <w:r>
+              <w:t xml:space="preserve"> mm:ss</w:t>
+            </w:r>
           </w:p>
         </w:tc>
       </w:tr>
@@ -9023,7 +8658,6 @@
             <w:pPr>
               <w:pStyle w:val="141"/>
               <w:rPr>
-                <w:rFonts w:hint="eastAsia"/>
                 <w:color w:val="auto"/>
               </w:rPr>
             </w:pPr>
@@ -9043,7 +8677,6 @@
             <w:pPr>
               <w:pStyle w:val="141"/>
               <w:rPr>
-                <w:rFonts w:hint="eastAsia"/>
                 <w:color w:val="auto"/>
               </w:rPr>
             </w:pPr>
@@ -9082,7 +8715,6 @@
               </w:numPr>
               <w:ind w:left="227" w:hanging="216"/>
               <w:rPr>
-                <w:rFonts w:hint="eastAsia"/>
                 <w:color w:val="000000"/>
               </w:rPr>
             </w:pPr>
@@ -9116,7 +8748,6 @@
             <w:pPr>
               <w:pStyle w:val="141"/>
               <w:rPr>
-                <w:rFonts w:hint="eastAsia"/>
                 <w:color w:val="auto"/>
               </w:rPr>
             </w:pPr>
@@ -9136,7 +8767,6 @@
             <w:pPr>
               <w:pStyle w:val="141"/>
               <w:rPr>
-                <w:rFonts w:hint="eastAsia"/>
                 <w:color w:val="auto"/>
               </w:rPr>
             </w:pPr>
@@ -9175,7 +8805,6 @@
               </w:numPr>
               <w:ind w:left="227" w:hanging="216"/>
               <w:rPr>
-                <w:rFonts w:hint="eastAsia"/>
                 <w:color w:val="000000"/>
               </w:rPr>
             </w:pPr>
@@ -9209,7 +8838,6 @@
             <w:pPr>
               <w:pStyle w:val="141"/>
               <w:rPr>
-                <w:rFonts w:hint="eastAsia"/>
                 <w:color w:val="auto"/>
               </w:rPr>
             </w:pPr>
@@ -9229,7 +8857,6 @@
             <w:pPr>
               <w:pStyle w:val="141"/>
               <w:rPr>
-                <w:rFonts w:hint="eastAsia"/>
                 <w:color w:val="auto"/>
               </w:rPr>
             </w:pPr>
@@ -9289,9 +8916,6 @@
           <w:p>
             <w:pPr>
               <w:pStyle w:val="140"/>
-              <w:rPr>
-                <w:rFonts w:hint="eastAsia"/>
-              </w:rPr>
             </w:pPr>
             <w:r>
               <w:rPr>
@@ -9341,7 +8965,6 @@
             <w:pPr>
               <w:pStyle w:val="141"/>
               <w:rPr>
-                <w:rFonts w:hint="eastAsia"/>
                 <w:color w:val="auto"/>
               </w:rPr>
             </w:pPr>
@@ -9361,7 +8984,6 @@
             <w:pPr>
               <w:pStyle w:val="141"/>
               <w:rPr>
-                <w:rFonts w:hint="eastAsia"/>
                 <w:color w:val="auto"/>
               </w:rPr>
             </w:pPr>
@@ -9400,7 +9022,6 @@
               </w:numPr>
               <w:ind w:left="227" w:hanging="216"/>
               <w:rPr>
-                <w:rFonts w:hint="eastAsia"/>
                 <w:color w:val="000000"/>
               </w:rPr>
             </w:pPr>
@@ -9434,7 +9055,6 @@
             <w:pPr>
               <w:pStyle w:val="141"/>
               <w:rPr>
-                <w:rFonts w:hint="eastAsia"/>
                 <w:color w:val="auto"/>
               </w:rPr>
             </w:pPr>
@@ -9455,7 +9075,6 @@
             <w:pPr>
               <w:pStyle w:val="141"/>
               <w:rPr>
-                <w:rFonts w:hint="eastAsia"/>
                 <w:color w:val="auto"/>
               </w:rPr>
             </w:pPr>
@@ -9494,7 +9113,6 @@
               </w:numPr>
               <w:ind w:left="227" w:hanging="216"/>
               <w:rPr>
-                <w:rFonts w:hint="eastAsia"/>
                 <w:color w:val="000000"/>
               </w:rPr>
             </w:pPr>
@@ -9528,7 +9146,6 @@
             <w:pPr>
               <w:pStyle w:val="141"/>
               <w:rPr>
-                <w:rFonts w:hint="eastAsia"/>
                 <w:color w:val="auto"/>
               </w:rPr>
             </w:pPr>
@@ -9563,7 +9180,6 @@
             <w:pPr>
               <w:pStyle w:val="141"/>
               <w:rPr>
-                <w:rFonts w:hint="eastAsia"/>
                 <w:color w:val="auto"/>
               </w:rPr>
             </w:pPr>
@@ -9602,7 +9218,6 @@
               </w:numPr>
               <w:ind w:left="227" w:hanging="216"/>
               <w:rPr>
-                <w:rFonts w:hint="eastAsia"/>
                 <w:color w:val="000000"/>
               </w:rPr>
             </w:pPr>
@@ -9636,7 +9251,6 @@
             <w:pPr>
               <w:pStyle w:val="141"/>
               <w:rPr>
-                <w:rFonts w:hint="eastAsia"/>
                 <w:color w:val="auto"/>
               </w:rPr>
             </w:pPr>
@@ -9671,7 +9285,6 @@
             <w:pPr>
               <w:pStyle w:val="141"/>
               <w:rPr>
-                <w:rFonts w:hint="eastAsia"/>
                 <w:color w:val="auto"/>
               </w:rPr>
             </w:pPr>
@@ -9730,35 +9343,16 @@
             <w:r>
               <w:t xml:space="preserve"> </w:t>
             </w:r>
-            <w:proofErr w:type="spellStart"/>
             <w:r>
               <w:rPr>
                 <w:color w:val="000000"/>
               </w:rPr>
-              <w:t>yyyy</w:t>
-            </w:r>
-            <w:proofErr w:type="spellEnd"/>
-            <w:r>
-              <w:rPr>
-                <w:color w:val="000000"/>
-              </w:rPr>
-              <w:t>-MM-</w:t>
-            </w:r>
-            <w:proofErr w:type="spellStart"/>
-            <w:r>
-              <w:rPr>
-                <w:color w:val="000000"/>
-              </w:rPr>
-              <w:t>dd</w:t>
-            </w:r>
-            <w:proofErr w:type="spellEnd"/>
-          </w:p>
-          <w:p>
-            <w:pPr>
-              <w:pStyle w:val="141"/>
-              <w:rPr>
-                <w:rFonts w:hint="eastAsia"/>
-              </w:rPr>
+              <w:t>yyyy-MM-dd</w:t>
+            </w:r>
+          </w:p>
+          <w:p>
+            <w:pPr>
+              <w:pStyle w:val="141"/>
             </w:pPr>
             <w:r>
               <w:rPr>
@@ -9779,29 +9373,11 @@
               <w:t>:</w:t>
             </w:r>
             <w:r>
-              <w:t xml:space="preserve"> </w:t>
-            </w:r>
-            <w:proofErr w:type="spellStart"/>
-            <w:r>
-              <w:t>yyyy</w:t>
-            </w:r>
-            <w:proofErr w:type="spellEnd"/>
-            <w:r>
-              <w:t>-MM-</w:t>
-            </w:r>
-            <w:proofErr w:type="spellStart"/>
-            <w:r>
-              <w:t>dd</w:t>
-            </w:r>
-            <w:proofErr w:type="spellEnd"/>
-            <w:r>
-              <w:t xml:space="preserve"> </w:t>
-            </w:r>
-            <w:proofErr w:type="spellStart"/>
-            <w:r>
-              <w:t>mm:ss</w:t>
-            </w:r>
-            <w:proofErr w:type="spellEnd"/>
+              <w:t xml:space="preserve"> yyyy-MM-dd</w:t>
+            </w:r>
+            <w:r>
+              <w:t xml:space="preserve"> mm:ss</w:t>
+            </w:r>
           </w:p>
         </w:tc>
       </w:tr>
@@ -9832,7 +9408,6 @@
             <w:pPr>
               <w:pStyle w:val="141"/>
               <w:rPr>
-                <w:rFonts w:hint="eastAsia"/>
                 <w:color w:val="auto"/>
               </w:rPr>
             </w:pPr>
@@ -9856,21 +9431,12 @@
               </w:rPr>
               <w:t>(</w:t>
             </w:r>
-            <w:proofErr w:type="gramStart"/>
             <w:r>
               <w:rPr>
                 <w:rFonts w:ascii="標楷體" w:hAnsi="標楷體" w:hint="eastAsia"/>
                 <w:color w:val="auto"/>
               </w:rPr>
-              <w:t>一</w:t>
-            </w:r>
-            <w:proofErr w:type="gramEnd"/>
-            <w:r>
-              <w:rPr>
-                <w:rFonts w:ascii="標楷體" w:hAnsi="標楷體" w:hint="eastAsia"/>
-                <w:color w:val="auto"/>
-              </w:rPr>
-              <w:t>~五</w:t>
+              <w:t>一~五</w:t>
             </w:r>
             <w:r>
               <w:rPr>
@@ -9889,7 +9455,6 @@
             <w:pPr>
               <w:pStyle w:val="141"/>
               <w:rPr>
-                <w:rFonts w:hint="eastAsia"/>
                 <w:color w:val="auto"/>
               </w:rPr>
             </w:pPr>
@@ -9935,7 +9500,6 @@
               </w:numPr>
               <w:ind w:left="227" w:hanging="216"/>
               <w:rPr>
-                <w:rFonts w:hint="eastAsia"/>
                 <w:color w:val="000000"/>
               </w:rPr>
             </w:pPr>
@@ -9969,7 +9533,6 @@
             <w:pPr>
               <w:pStyle w:val="141"/>
               <w:rPr>
-                <w:rFonts w:hint="eastAsia"/>
                 <w:color w:val="auto"/>
               </w:rPr>
             </w:pPr>
@@ -9990,7 +9553,6 @@
             <w:pPr>
               <w:pStyle w:val="141"/>
               <w:rPr>
-                <w:rFonts w:hint="eastAsia"/>
                 <w:color w:val="auto"/>
               </w:rPr>
             </w:pPr>
@@ -10029,7 +9591,6 @@
               </w:numPr>
               <w:ind w:left="227" w:hanging="216"/>
               <w:rPr>
-                <w:rFonts w:hint="eastAsia"/>
                 <w:color w:val="000000"/>
               </w:rPr>
             </w:pPr>
@@ -10063,7 +9624,6 @@
             <w:pPr>
               <w:pStyle w:val="141"/>
               <w:rPr>
-                <w:rFonts w:hint="eastAsia"/>
                 <w:color w:val="auto"/>
               </w:rPr>
             </w:pPr>
@@ -10098,7 +9658,6 @@
             <w:pPr>
               <w:pStyle w:val="141"/>
               <w:rPr>
-                <w:rFonts w:hint="eastAsia"/>
                 <w:color w:val="auto"/>
               </w:rPr>
             </w:pPr>
@@ -10137,7 +9696,6 @@
               </w:numPr>
               <w:ind w:left="227" w:hanging="216"/>
               <w:rPr>
-                <w:rFonts w:hint="eastAsia"/>
                 <w:color w:val="000000"/>
               </w:rPr>
             </w:pPr>
@@ -10171,7 +9729,6 @@
             <w:pPr>
               <w:pStyle w:val="141"/>
               <w:rPr>
-                <w:rFonts w:hint="eastAsia"/>
                 <w:color w:val="auto"/>
               </w:rPr>
             </w:pPr>
@@ -10206,7 +9763,6 @@
             <w:pPr>
               <w:pStyle w:val="141"/>
               <w:rPr>
-                <w:rFonts w:hint="eastAsia"/>
                 <w:color w:val="auto"/>
               </w:rPr>
             </w:pPr>
@@ -10245,7 +9801,6 @@
               </w:numPr>
               <w:ind w:left="227" w:hanging="216"/>
               <w:rPr>
-                <w:rFonts w:hint="eastAsia"/>
                 <w:color w:val="000000"/>
               </w:rPr>
             </w:pPr>
@@ -10279,7 +9834,6 @@
             <w:pPr>
               <w:pStyle w:val="141"/>
               <w:rPr>
-                <w:rFonts w:hint="eastAsia"/>
                 <w:color w:val="auto"/>
               </w:rPr>
             </w:pPr>
@@ -10314,7 +9868,6 @@
             <w:pPr>
               <w:pStyle w:val="141"/>
               <w:rPr>
-                <w:rFonts w:hint="eastAsia"/>
                 <w:color w:val="auto"/>
               </w:rPr>
             </w:pPr>
@@ -10353,7 +9906,6 @@
               </w:numPr>
               <w:ind w:left="227" w:hanging="216"/>
               <w:rPr>
-                <w:rFonts w:hint="eastAsia"/>
                 <w:color w:val="000000"/>
               </w:rPr>
             </w:pPr>
@@ -10387,7 +9939,6 @@
             <w:pPr>
               <w:pStyle w:val="141"/>
               <w:rPr>
-                <w:rFonts w:hint="eastAsia"/>
                 <w:color w:val="auto"/>
               </w:rPr>
             </w:pPr>
@@ -10405,7 +9956,6 @@
               </w:rPr>
               <w:t>-</w:t>
             </w:r>
-            <w:proofErr w:type="gramStart"/>
             <w:r>
               <w:rPr>
                 <w:rFonts w:hint="eastAsia"/>
@@ -10413,7 +9963,6 @@
               </w:rPr>
               <w:t>衛福部</w:t>
             </w:r>
-            <w:proofErr w:type="gramEnd"/>
           </w:p>
         </w:tc>
         <w:tc>
@@ -10424,7 +9973,6 @@
             <w:pPr>
               <w:pStyle w:val="141"/>
               <w:rPr>
-                <w:rFonts w:hint="eastAsia"/>
                 <w:color w:val="auto"/>
               </w:rPr>
             </w:pPr>
@@ -10463,7 +10011,6 @@
               </w:numPr>
               <w:ind w:left="227" w:hanging="216"/>
               <w:rPr>
-                <w:rFonts w:hint="eastAsia"/>
                 <w:color w:val="000000"/>
               </w:rPr>
             </w:pPr>
@@ -10497,7 +10044,6 @@
             <w:pPr>
               <w:pStyle w:val="141"/>
               <w:rPr>
-                <w:rFonts w:hint="eastAsia"/>
                 <w:color w:val="auto"/>
               </w:rPr>
             </w:pPr>
@@ -10532,7 +10078,6 @@
             <w:pPr>
               <w:pStyle w:val="141"/>
               <w:rPr>
-                <w:rFonts w:hint="eastAsia"/>
                 <w:color w:val="auto"/>
               </w:rPr>
             </w:pPr>
@@ -10571,7 +10116,6 @@
               </w:numPr>
               <w:ind w:left="227" w:hanging="216"/>
               <w:rPr>
-                <w:rFonts w:hint="eastAsia"/>
                 <w:color w:val="000000"/>
               </w:rPr>
             </w:pPr>
@@ -10605,7 +10149,6 @@
             <w:pPr>
               <w:pStyle w:val="141"/>
               <w:rPr>
-                <w:rFonts w:hint="eastAsia"/>
                 <w:color w:val="auto"/>
               </w:rPr>
             </w:pPr>
@@ -10640,7 +10183,6 @@
             <w:pPr>
               <w:pStyle w:val="141"/>
               <w:rPr>
-                <w:rFonts w:hint="eastAsia"/>
                 <w:color w:val="auto"/>
               </w:rPr>
             </w:pPr>
@@ -10679,7 +10221,6 @@
               </w:numPr>
               <w:ind w:left="227" w:hanging="216"/>
               <w:rPr>
-                <w:rFonts w:hint="eastAsia"/>
                 <w:color w:val="000000"/>
               </w:rPr>
             </w:pPr>
@@ -10713,7 +10254,6 @@
             <w:pPr>
               <w:pStyle w:val="141"/>
               <w:rPr>
-                <w:rFonts w:hint="eastAsia"/>
                 <w:color w:val="auto"/>
               </w:rPr>
             </w:pPr>
@@ -10748,7 +10288,6 @@
             <w:pPr>
               <w:pStyle w:val="141"/>
               <w:rPr>
-                <w:rFonts w:hint="eastAsia"/>
                 <w:color w:val="auto"/>
               </w:rPr>
             </w:pPr>
@@ -10787,7 +10326,6 @@
               </w:numPr>
               <w:ind w:left="227" w:hanging="216"/>
               <w:rPr>
-                <w:rFonts w:hint="eastAsia"/>
                 <w:color w:val="000000"/>
               </w:rPr>
             </w:pPr>
@@ -10821,7 +10359,6 @@
             <w:pPr>
               <w:pStyle w:val="141"/>
               <w:rPr>
-                <w:rFonts w:hint="eastAsia"/>
                 <w:color w:val="auto"/>
               </w:rPr>
             </w:pPr>
@@ -10839,7 +10376,6 @@
               </w:rPr>
               <w:t>-</w:t>
             </w:r>
-            <w:proofErr w:type="gramStart"/>
             <w:r>
               <w:rPr>
                 <w:rFonts w:hint="eastAsia"/>
@@ -10847,7 +10383,6 @@
               </w:rPr>
               <w:t>衛福部</w:t>
             </w:r>
-            <w:proofErr w:type="gramEnd"/>
           </w:p>
         </w:tc>
         <w:tc>
@@ -10858,7 +10393,6 @@
             <w:pPr>
               <w:pStyle w:val="141"/>
               <w:rPr>
-                <w:rFonts w:hint="eastAsia"/>
                 <w:color w:val="auto"/>
               </w:rPr>
             </w:pPr>
@@ -10897,7 +10431,6 @@
               </w:numPr>
               <w:ind w:left="227" w:hanging="216"/>
               <w:rPr>
-                <w:rFonts w:hint="eastAsia"/>
                 <w:color w:val="000000"/>
               </w:rPr>
             </w:pPr>
@@ -10931,7 +10464,6 @@
             <w:pPr>
               <w:pStyle w:val="141"/>
               <w:rPr>
-                <w:rFonts w:hint="eastAsia"/>
                 <w:color w:val="auto"/>
               </w:rPr>
             </w:pPr>
@@ -10966,7 +10498,6 @@
             <w:pPr>
               <w:pStyle w:val="141"/>
               <w:rPr>
-                <w:rFonts w:hint="eastAsia"/>
                 <w:color w:val="auto"/>
               </w:rPr>
             </w:pPr>
@@ -11005,7 +10536,6 @@
               </w:numPr>
               <w:ind w:left="227" w:hanging="216"/>
               <w:rPr>
-                <w:rFonts w:hint="eastAsia"/>
                 <w:color w:val="000000"/>
               </w:rPr>
             </w:pPr>
@@ -11039,7 +10569,6 @@
             <w:pPr>
               <w:pStyle w:val="141"/>
               <w:rPr>
-                <w:rFonts w:hint="eastAsia"/>
                 <w:color w:val="auto"/>
               </w:rPr>
             </w:pPr>
@@ -11074,7 +10603,6 @@
             <w:pPr>
               <w:pStyle w:val="141"/>
               <w:rPr>
-                <w:rFonts w:hint="eastAsia"/>
                 <w:color w:val="auto"/>
               </w:rPr>
             </w:pPr>
@@ -11113,7 +10641,6 @@
               </w:numPr>
               <w:ind w:left="227" w:hanging="216"/>
               <w:rPr>
-                <w:rFonts w:hint="eastAsia"/>
                 <w:color w:val="000000"/>
               </w:rPr>
             </w:pPr>
@@ -11147,7 +10674,6 @@
             <w:pPr>
               <w:pStyle w:val="141"/>
               <w:rPr>
-                <w:rFonts w:hint="eastAsia"/>
                 <w:color w:val="auto"/>
               </w:rPr>
             </w:pPr>
@@ -11182,7 +10708,6 @@
             <w:pPr>
               <w:pStyle w:val="141"/>
               <w:rPr>
-                <w:rFonts w:hint="eastAsia"/>
                 <w:color w:val="auto"/>
               </w:rPr>
             </w:pPr>
@@ -11221,7 +10746,6 @@
               </w:numPr>
               <w:ind w:left="227" w:hanging="216"/>
               <w:rPr>
-                <w:rFonts w:hint="eastAsia"/>
                 <w:color w:val="000000"/>
               </w:rPr>
             </w:pPr>
@@ -11255,7 +10779,6 @@
             <w:pPr>
               <w:pStyle w:val="141"/>
               <w:rPr>
-                <w:rFonts w:hint="eastAsia"/>
                 <w:color w:val="auto"/>
               </w:rPr>
             </w:pPr>
@@ -11276,7 +10799,6 @@
             <w:pPr>
               <w:pStyle w:val="141"/>
               <w:rPr>
-                <w:rFonts w:hint="eastAsia"/>
                 <w:color w:val="auto"/>
               </w:rPr>
             </w:pPr>
@@ -11315,7 +10837,6 @@
               </w:numPr>
               <w:ind w:left="227" w:hanging="216"/>
               <w:rPr>
-                <w:rFonts w:hint="eastAsia"/>
                 <w:color w:val="000000"/>
               </w:rPr>
             </w:pPr>
@@ -11379,7 +10900,6 @@
             <w:pPr>
               <w:pStyle w:val="141"/>
               <w:rPr>
-                <w:rFonts w:hint="eastAsia"/>
                 <w:color w:val="auto"/>
               </w:rPr>
             </w:pPr>
@@ -11400,7 +10920,6 @@
             <w:pPr>
               <w:pStyle w:val="141"/>
               <w:rPr>
-                <w:rFonts w:hint="eastAsia"/>
                 <w:color w:val="auto"/>
               </w:rPr>
             </w:pPr>
@@ -11493,9 +11012,6 @@
                 <w:ilvl w:val="0"/>
                 <w:numId w:val="19"/>
               </w:numPr>
-              <w:rPr>
-                <w:rFonts w:hint="eastAsia"/>
-              </w:rPr>
             </w:pPr>
             <w:r>
               <w:rPr>
@@ -11667,7 +11183,6 @@
                 <w:color w:val="auto"/>
               </w:rPr>
             </w:pPr>
-            <w:proofErr w:type="gramStart"/>
             <w:r>
               <w:rPr>
                 <w:rFonts w:hint="eastAsia"/>
@@ -11675,7 +11190,6 @@
               </w:rPr>
               <w:t>必填</w:t>
             </w:r>
-            <w:proofErr w:type="gramEnd"/>
           </w:p>
         </w:tc>
         <w:tc>
@@ -11899,11 +11413,9 @@
             <w:pPr>
               <w:pStyle w:val="141"/>
               <w:rPr>
-                <w:rFonts w:hint="eastAsia"/>
-                <w:color w:val="auto"/>
-              </w:rPr>
-            </w:pPr>
-            <w:commentRangeStart w:id="11"/>
+                <w:color w:val="auto"/>
+              </w:rPr>
+            </w:pPr>
             <w:r>
               <w:rPr>
                 <w:rFonts w:ascii="Arial" w:hAnsi="Arial" w:cs="Arial"/>
@@ -12069,14 +11581,6 @@
               </w:rPr>
               <w:t>位於所屬「區域」內且該災害尚未監聽</w:t>
             </w:r>
-            <w:commentRangeEnd w:id="11"/>
-            <w:r>
-              <w:rPr>
-                <w:rStyle w:val="af"/>
-                <w:rFonts w:cstheme="minorBidi"/>
-              </w:rPr>
-              <w:commentReference w:id="11"/>
-            </w:r>
           </w:p>
         </w:tc>
       </w:tr>
@@ -12128,7 +11632,7 @@
             <w:pPr>
               <w:pStyle w:val="141"/>
               <w:rPr>
-                <w:rFonts w:ascii="Arial" w:hAnsi="Arial" w:cs="Arial" w:hint="eastAsia"/>
+                <w:rFonts w:ascii="Arial" w:hAnsi="Arial" w:cs="Arial"/>
                 <w:color w:val="1F1F1F"/>
               </w:rPr>
             </w:pPr>
@@ -12195,9 +11699,6 @@
                 <w:ilvl w:val="0"/>
                 <w:numId w:val="23"/>
               </w:numPr>
-              <w:rPr>
-                <w:rFonts w:hint="eastAsia"/>
-              </w:rPr>
             </w:pPr>
             <w:r>
               <w:rPr>
@@ -12243,9 +11744,6 @@
                 <w:ilvl w:val="0"/>
                 <w:numId w:val="12"/>
               </w:numPr>
-              <w:rPr>
-                <w:rFonts w:hint="eastAsia"/>
-              </w:rPr>
             </w:pPr>
             <w:r>
               <w:rPr>
@@ -12277,9 +11775,6 @@
                 <w:ilvl w:val="0"/>
                 <w:numId w:val="12"/>
               </w:numPr>
-              <w:rPr>
-                <w:rFonts w:hint="eastAsia"/>
-              </w:rPr>
             </w:pPr>
             <w:r>
               <w:rPr>
@@ -12318,7 +11813,6 @@
             <w:pPr>
               <w:pStyle w:val="141"/>
               <w:rPr>
-                <w:rFonts w:hint="eastAsia"/>
                 <w:color w:val="auto"/>
               </w:rPr>
             </w:pPr>
@@ -12406,7 +11900,6 @@
             <w:pPr>
               <w:pStyle w:val="141"/>
               <w:rPr>
-                <w:rFonts w:hint="eastAsia"/>
                 <w:color w:val="auto"/>
               </w:rPr>
             </w:pPr>
@@ -12494,7 +11987,6 @@
             <w:pPr>
               <w:pStyle w:val="141"/>
               <w:rPr>
-                <w:rFonts w:hint="eastAsia"/>
                 <w:color w:val="auto"/>
               </w:rPr>
             </w:pPr>
@@ -12550,9 +12042,6 @@
           <w:p>
             <w:pPr>
               <w:pStyle w:val="141"/>
-              <w:rPr>
-                <w:rFonts w:hint="eastAsia"/>
-              </w:rPr>
             </w:pPr>
             <w:r>
               <w:t>EMS</w:t>
@@ -12615,7 +12104,6 @@
             <w:pPr>
               <w:pStyle w:val="141"/>
               <w:rPr>
-                <w:rFonts w:hint="eastAsia"/>
                 <w:color w:val="auto"/>
               </w:rPr>
             </w:pPr>
@@ -12685,9 +12173,6 @@
           <w:p>
             <w:pPr>
               <w:pStyle w:val="141"/>
-              <w:rPr>
-                <w:rFonts w:hint="eastAsia"/>
-              </w:rPr>
             </w:pPr>
             <w:r>
               <w:rPr>
@@ -12857,7 +12342,6 @@
             <w:pPr>
               <w:pStyle w:val="141"/>
               <w:rPr>
-                <w:rFonts w:hint="eastAsia"/>
                 <w:color w:val="auto"/>
               </w:rPr>
             </w:pPr>
@@ -12977,7 +12461,6 @@
             <w:pPr>
               <w:pStyle w:val="141"/>
               <w:rPr>
-                <w:rFonts w:hint="eastAsia"/>
                 <w:color w:val="auto"/>
               </w:rPr>
             </w:pPr>
@@ -13272,9 +12755,6 @@
           <w:p>
             <w:pPr>
               <w:pStyle w:val="141"/>
-              <w:rPr>
-                <w:rFonts w:hint="eastAsia"/>
-              </w:rPr>
             </w:pPr>
             <w:r>
               <w:t>EMS</w:t>
@@ -13408,6 +12888,33 @@
               <w:pStyle w:val="141"/>
             </w:pPr>
             <w:r>
+              <w:t>EMS</w:t>
+            </w:r>
+            <w:r>
+              <w:rPr>
+                <w:rFonts w:hint="eastAsia"/>
+              </w:rPr>
+              <w:t>已開案，</w:t>
+            </w:r>
+            <w:r>
+              <w:rPr>
+                <w:rFonts w:hint="eastAsia"/>
+              </w:rPr>
+              <w:t>帶入</w:t>
+            </w:r>
+            <w:r>
+              <w:rPr>
+                <w:rFonts w:ascii="Arial" w:hAnsi="Arial" w:cs="Arial" w:hint="eastAsia"/>
+                <w:color w:val="1F1F1F"/>
+              </w:rPr>
+              <w:t>發生地縣市</w:t>
+            </w:r>
+          </w:p>
+          <w:p>
+            <w:pPr>
+              <w:pStyle w:val="141"/>
+            </w:pPr>
+            <w:r>
               <w:rPr>
                 <w:rFonts w:hint="eastAsia"/>
               </w:rPr>
@@ -13496,6 +13003,22 @@
             <w:pPr>
               <w:pStyle w:val="141"/>
             </w:pPr>
+            <w:r>
+              <w:t>EMS</w:t>
+            </w:r>
+            <w:r>
+              <w:rPr>
+                <w:rFonts w:hint="eastAsia"/>
+              </w:rPr>
+              <w:t>已開案，帶入</w:t>
+            </w:r>
+            <w:r>
+              <w:rPr>
+                <w:rFonts w:ascii="Arial" w:hAnsi="Arial" w:cs="Arial" w:hint="eastAsia"/>
+                <w:color w:val="1F1F1F"/>
+              </w:rPr>
+              <w:t>詳細發生地</w:t>
+            </w:r>
           </w:p>
         </w:tc>
       </w:tr>
@@ -13527,43 +13050,43 @@
             <w:pPr>
               <w:pStyle w:val="141"/>
               <w:rPr>
+                <w:rFonts w:ascii="Arial" w:hAnsi="Arial" w:cs="Arial"/>
+                <w:color w:val="1F1F1F"/>
+              </w:rPr>
+            </w:pPr>
+            <w:r>
+              <w:rPr>
                 <w:rFonts w:ascii="Arial" w:hAnsi="Arial" w:cs="Arial" w:hint="eastAsia"/>
                 <w:color w:val="1F1F1F"/>
               </w:rPr>
-            </w:pPr>
+              <w:t>刪除</w:t>
+            </w:r>
             <w:r>
               <w:rPr>
                 <w:rFonts w:ascii="Arial" w:hAnsi="Arial" w:cs="Arial" w:hint="eastAsia"/>
                 <w:color w:val="1F1F1F"/>
               </w:rPr>
-              <w:t>刪除</w:t>
-            </w:r>
+              <w:t>icon</w:t>
+            </w:r>
+          </w:p>
+        </w:tc>
+        <w:tc>
+          <w:tcPr>
+            <w:tcW w:w="873" w:type="pct"/>
+          </w:tcPr>
+          <w:p>
+            <w:pPr>
+              <w:pStyle w:val="141"/>
+              <w:rPr>
+                <w:rFonts w:ascii="Arial" w:hAnsi="Arial" w:cs="Arial"/>
+                <w:color w:val="1F1F1F"/>
+              </w:rPr>
+            </w:pPr>
             <w:r>
               <w:rPr>
                 <w:rFonts w:ascii="Arial" w:hAnsi="Arial" w:cs="Arial" w:hint="eastAsia"/>
                 <w:color w:val="1F1F1F"/>
               </w:rPr>
-              <w:t>icon</w:t>
-            </w:r>
-          </w:p>
-        </w:tc>
-        <w:tc>
-          <w:tcPr>
-            <w:tcW w:w="873" w:type="pct"/>
-          </w:tcPr>
-          <w:p>
-            <w:pPr>
-              <w:pStyle w:val="141"/>
-              <w:rPr>
-                <w:rFonts w:ascii="Arial" w:hAnsi="Arial" w:cs="Arial"/>
-                <w:color w:val="1F1F1F"/>
-              </w:rPr>
-            </w:pPr>
-            <w:r>
-              <w:rPr>
-                <w:rFonts w:ascii="Arial" w:hAnsi="Arial" w:cs="Arial" w:hint="eastAsia"/>
-                <w:color w:val="1F1F1F"/>
-              </w:rPr>
               <w:t>按鈕</w:t>
             </w:r>
           </w:p>
@@ -13588,6 +13111,20 @@
               <w:pStyle w:val="141"/>
             </w:pPr>
             <w:r>
+              <w:t>EMS</w:t>
+            </w:r>
+            <w:r>
+              <w:rPr>
+                <w:rFonts w:hint="eastAsia"/>
+              </w:rPr>
+              <w:t>已開案，不顯示</w:t>
+            </w:r>
+          </w:p>
+          <w:p>
+            <w:pPr>
+              <w:pStyle w:val="141"/>
+            </w:pPr>
+            <w:r>
               <w:rPr>
                 <w:rFonts w:hint="eastAsia"/>
               </w:rPr>
@@ -13630,9 +13167,6 @@
           <w:p>
             <w:pPr>
               <w:pStyle w:val="141"/>
-              <w:rPr>
-                <w:rFonts w:hint="eastAsia"/>
-              </w:rPr>
             </w:pPr>
             <w:r>
               <w:rPr>
@@ -13689,36 +13223,36 @@
             <w:pPr>
               <w:pStyle w:val="141"/>
               <w:rPr>
+                <w:rFonts w:ascii="Arial" w:hAnsi="Arial" w:cs="Arial"/>
+                <w:color w:val="1F1F1F"/>
+              </w:rPr>
+            </w:pPr>
+            <w:r>
+              <w:rPr>
                 <w:rFonts w:ascii="Arial" w:hAnsi="Arial" w:cs="Arial" w:hint="eastAsia"/>
                 <w:color w:val="1F1F1F"/>
               </w:rPr>
+              <w:t>新增發生地</w:t>
+            </w:r>
+          </w:p>
+        </w:tc>
+        <w:tc>
+          <w:tcPr>
+            <w:tcW w:w="873" w:type="pct"/>
+          </w:tcPr>
+          <w:p>
+            <w:pPr>
+              <w:pStyle w:val="141"/>
+              <w:rPr>
+                <w:rFonts w:ascii="Arial" w:hAnsi="Arial" w:cs="Arial"/>
+                <w:color w:val="1F1F1F"/>
+              </w:rPr>
             </w:pPr>
             <w:r>
               <w:rPr>
                 <w:rFonts w:ascii="Arial" w:hAnsi="Arial" w:cs="Arial" w:hint="eastAsia"/>
                 <w:color w:val="1F1F1F"/>
               </w:rPr>
-              <w:t>新增發生地</w:t>
-            </w:r>
-          </w:p>
-        </w:tc>
-        <w:tc>
-          <w:tcPr>
-            <w:tcW w:w="873" w:type="pct"/>
-          </w:tcPr>
-          <w:p>
-            <w:pPr>
-              <w:pStyle w:val="141"/>
-              <w:rPr>
-                <w:rFonts w:ascii="Arial" w:hAnsi="Arial" w:cs="Arial"/>
-                <w:color w:val="1F1F1F"/>
-              </w:rPr>
-            </w:pPr>
-            <w:r>
-              <w:rPr>
-                <w:rFonts w:ascii="Arial" w:hAnsi="Arial" w:cs="Arial" w:hint="eastAsia"/>
-                <w:color w:val="1F1F1F"/>
-              </w:rPr>
               <w:t>按鈕</w:t>
             </w:r>
           </w:p>
@@ -13738,6 +13272,20 @@
           <w:tcPr>
             <w:tcW w:w="1747" w:type="pct"/>
           </w:tcPr>
+          <w:p>
+            <w:pPr>
+              <w:pStyle w:val="141"/>
+            </w:pPr>
+            <w:r>
+              <w:t>EMS</w:t>
+            </w:r>
+            <w:r>
+              <w:rPr>
+                <w:rFonts w:hint="eastAsia"/>
+              </w:rPr>
+              <w:t>已開案，不顯示</w:t>
+            </w:r>
+          </w:p>
           <w:p>
             <w:pPr>
               <w:pStyle w:val="141"/>
@@ -13772,9 +13320,6 @@
           <w:p>
             <w:pPr>
               <w:pStyle w:val="141"/>
-              <w:rPr>
-                <w:rFonts w:hint="eastAsia"/>
-              </w:rPr>
             </w:pPr>
             <w:r>
               <w:rPr>
@@ -13825,52 +13370,50 @@
             <w:pPr>
               <w:pStyle w:val="141"/>
               <w:rPr>
+                <w:rFonts w:ascii="Arial" w:hAnsi="Arial" w:cs="Arial"/>
+                <w:color w:val="1F1F1F"/>
+              </w:rPr>
+            </w:pPr>
+            <w:r>
+              <w:rPr>
                 <w:rFonts w:ascii="Arial" w:hAnsi="Arial" w:cs="Arial" w:hint="eastAsia"/>
                 <w:color w:val="1F1F1F"/>
               </w:rPr>
-            </w:pPr>
+              <w:t>簡訊通報數</w:t>
+            </w:r>
             <w:r>
               <w:rPr>
                 <w:rFonts w:ascii="Arial" w:hAnsi="Arial" w:cs="Arial" w:hint="eastAsia"/>
                 <w:color w:val="1F1F1F"/>
               </w:rPr>
-              <w:t>簡訊通報數</w:t>
+              <w:t>-</w:t>
             </w:r>
             <w:r>
               <w:rPr>
                 <w:rFonts w:ascii="Arial" w:hAnsi="Arial" w:cs="Arial" w:hint="eastAsia"/>
                 <w:color w:val="1F1F1F"/>
               </w:rPr>
-              <w:t>-</w:t>
-            </w:r>
-            <w:proofErr w:type="gramStart"/>
+              <w:t>衛福部</w:t>
+            </w:r>
+          </w:p>
+        </w:tc>
+        <w:tc>
+          <w:tcPr>
+            <w:tcW w:w="873" w:type="pct"/>
+          </w:tcPr>
+          <w:p>
+            <w:pPr>
+              <w:pStyle w:val="141"/>
+              <w:rPr>
+                <w:rFonts w:ascii="Arial" w:hAnsi="Arial" w:cs="Arial"/>
+                <w:color w:val="1F1F1F"/>
+              </w:rPr>
+            </w:pPr>
             <w:r>
               <w:rPr>
                 <w:rFonts w:ascii="Arial" w:hAnsi="Arial" w:cs="Arial" w:hint="eastAsia"/>
                 <w:color w:val="1F1F1F"/>
               </w:rPr>
-              <w:t>衛福部</w:t>
-            </w:r>
-            <w:proofErr w:type="gramEnd"/>
-          </w:p>
-        </w:tc>
-        <w:tc>
-          <w:tcPr>
-            <w:tcW w:w="873" w:type="pct"/>
-          </w:tcPr>
-          <w:p>
-            <w:pPr>
-              <w:pStyle w:val="141"/>
-              <w:rPr>
-                <w:rFonts w:ascii="Arial" w:hAnsi="Arial" w:cs="Arial" w:hint="eastAsia"/>
-                <w:color w:val="1F1F1F"/>
-              </w:rPr>
-            </w:pPr>
-            <w:r>
-              <w:rPr>
-                <w:rFonts w:ascii="Arial" w:hAnsi="Arial" w:cs="Arial" w:hint="eastAsia"/>
-                <w:color w:val="1F1F1F"/>
-              </w:rPr>
               <w:t>整數輸入</w:t>
             </w:r>
           </w:p>
@@ -13899,9 +13442,6 @@
           <w:p>
             <w:pPr>
               <w:pStyle w:val="141"/>
-              <w:rPr>
-                <w:rFonts w:hint="eastAsia"/>
-              </w:rPr>
             </w:pPr>
           </w:p>
         </w:tc>
@@ -13933,7 +13473,7 @@
             <w:pPr>
               <w:pStyle w:val="141"/>
               <w:rPr>
-                <w:rFonts w:ascii="Arial" w:hAnsi="Arial" w:cs="Arial" w:hint="eastAsia"/>
+                <w:rFonts w:ascii="Arial" w:hAnsi="Arial" w:cs="Arial"/>
                 <w:color w:val="1F1F1F"/>
               </w:rPr>
             </w:pPr>
@@ -14036,7 +13576,7 @@
             <w:pPr>
               <w:pStyle w:val="141"/>
               <w:rPr>
-                <w:rFonts w:ascii="Arial" w:hAnsi="Arial" w:cs="Arial" w:hint="eastAsia"/>
+                <w:rFonts w:ascii="Arial" w:hAnsi="Arial" w:cs="Arial"/>
                 <w:color w:val="1F1F1F"/>
               </w:rPr>
             </w:pPr>
@@ -14139,7 +13679,7 @@
             <w:pPr>
               <w:pStyle w:val="141"/>
               <w:rPr>
-                <w:rFonts w:ascii="Arial" w:hAnsi="Arial" w:cs="Arial" w:hint="eastAsia"/>
+                <w:rFonts w:ascii="Arial" w:hAnsi="Arial" w:cs="Arial"/>
                 <w:color w:val="1F1F1F"/>
               </w:rPr>
             </w:pPr>
@@ -14243,33 +13783,31 @@
             <w:pPr>
               <w:pStyle w:val="141"/>
               <w:rPr>
+                <w:rFonts w:ascii="Arial" w:hAnsi="Arial" w:cs="Arial"/>
+                <w:color w:val="1F1F1F"/>
+              </w:rPr>
+            </w:pPr>
+            <w:r>
+              <w:rPr>
                 <w:rFonts w:ascii="Arial" w:hAnsi="Arial" w:cs="Arial" w:hint="eastAsia"/>
                 <w:color w:val="1F1F1F"/>
               </w:rPr>
-            </w:pPr>
+              <w:t>電話通報數</w:t>
+            </w:r>
             <w:r>
               <w:rPr>
                 <w:rFonts w:ascii="Arial" w:hAnsi="Arial" w:cs="Arial" w:hint="eastAsia"/>
                 <w:color w:val="1F1F1F"/>
               </w:rPr>
-              <w:t>電話通報數</w:t>
+              <w:t>-</w:t>
             </w:r>
             <w:r>
               <w:rPr>
                 <w:rFonts w:ascii="Arial" w:hAnsi="Arial" w:cs="Arial" w:hint="eastAsia"/>
                 <w:color w:val="1F1F1F"/>
               </w:rPr>
-              <w:t>-</w:t>
-            </w:r>
-            <w:proofErr w:type="gramStart"/>
-            <w:r>
-              <w:rPr>
-                <w:rFonts w:ascii="Arial" w:hAnsi="Arial" w:cs="Arial" w:hint="eastAsia"/>
-                <w:color w:val="1F1F1F"/>
-              </w:rPr>
               <w:t>衛福部</w:t>
             </w:r>
-            <w:proofErr w:type="gramEnd"/>
           </w:p>
         </w:tc>
         <w:tc>
@@ -14348,7 +13886,7 @@
             <w:pPr>
               <w:pStyle w:val="141"/>
               <w:rPr>
-                <w:rFonts w:ascii="Arial" w:hAnsi="Arial" w:cs="Arial" w:hint="eastAsia"/>
+                <w:rFonts w:ascii="Arial" w:hAnsi="Arial" w:cs="Arial"/>
                 <w:color w:val="1F1F1F"/>
               </w:rPr>
             </w:pPr>
@@ -14458,7 +13996,7 @@
             <w:pPr>
               <w:pStyle w:val="141"/>
               <w:rPr>
-                <w:rFonts w:ascii="Arial" w:hAnsi="Arial" w:cs="Arial" w:hint="eastAsia"/>
+                <w:rFonts w:ascii="Arial" w:hAnsi="Arial" w:cs="Arial"/>
                 <w:color w:val="1F1F1F"/>
               </w:rPr>
             </w:pPr>
@@ -14568,7 +14106,7 @@
             <w:pPr>
               <w:pStyle w:val="141"/>
               <w:rPr>
-                <w:rFonts w:ascii="Arial" w:hAnsi="Arial" w:cs="Arial" w:hint="eastAsia"/>
+                <w:rFonts w:ascii="Arial" w:hAnsi="Arial" w:cs="Arial"/>
                 <w:color w:val="1F1F1F"/>
               </w:rPr>
             </w:pPr>
@@ -14730,7 +14268,7 @@
             <w:pPr>
               <w:pStyle w:val="141"/>
               <w:rPr>
-                <w:rFonts w:ascii="Arial" w:hAnsi="Arial" w:cs="Arial" w:hint="eastAsia"/>
+                <w:rFonts w:ascii="Arial" w:hAnsi="Arial" w:cs="Arial"/>
                 <w:color w:val="1F1F1F"/>
               </w:rPr>
             </w:pPr>
@@ -14819,7 +14357,7 @@
             <w:pPr>
               <w:pStyle w:val="141"/>
               <w:rPr>
-                <w:rFonts w:ascii="Arial" w:hAnsi="Arial" w:cs="Arial" w:hint="eastAsia"/>
+                <w:rFonts w:ascii="Arial" w:hAnsi="Arial" w:cs="Arial"/>
                 <w:color w:val="1F1F1F"/>
               </w:rPr>
             </w:pPr>
@@ -14908,29 +14446,90 @@
             <w:pPr>
               <w:pStyle w:val="141"/>
               <w:rPr>
+                <w:rFonts w:ascii="Arial" w:hAnsi="Arial" w:cs="Arial"/>
+                <w:color w:val="1F1F1F"/>
+              </w:rPr>
+            </w:pPr>
+            <w:r>
+              <w:rPr>
                 <w:rFonts w:ascii="Arial" w:hAnsi="Arial" w:cs="Arial" w:hint="eastAsia"/>
                 <w:color w:val="1F1F1F"/>
               </w:rPr>
+              <w:t>失蹤</w:t>
+            </w:r>
+          </w:p>
+        </w:tc>
+        <w:tc>
+          <w:tcPr>
+            <w:tcW w:w="873" w:type="pct"/>
+          </w:tcPr>
+          <w:p>
+            <w:pPr>
+              <w:pStyle w:val="141"/>
+              <w:rPr>
+                <w:rFonts w:ascii="Arial" w:hAnsi="Arial" w:cs="Arial"/>
+                <w:color w:val="1F1F1F"/>
+              </w:rPr>
             </w:pPr>
             <w:r>
               <w:rPr>
                 <w:rFonts w:ascii="Arial" w:hAnsi="Arial" w:cs="Arial" w:hint="eastAsia"/>
                 <w:color w:val="1F1F1F"/>
               </w:rPr>
-              <w:t>失蹤</w:t>
-            </w:r>
-          </w:p>
-        </w:tc>
-        <w:tc>
-          <w:tcPr>
-            <w:tcW w:w="873" w:type="pct"/>
-          </w:tcPr>
-          <w:p>
-            <w:pPr>
-              <w:pStyle w:val="141"/>
-              <w:rPr>
-                <w:rFonts w:ascii="Arial" w:hAnsi="Arial" w:cs="Arial"/>
-                <w:color w:val="1F1F1F"/>
+              <w:t>整數輸入</w:t>
+            </w:r>
+          </w:p>
+        </w:tc>
+        <w:tc>
+          <w:tcPr>
+            <w:tcW w:w="397" w:type="pct"/>
+          </w:tcPr>
+          <w:p>
+            <w:pPr>
+              <w:pStyle w:val="141"/>
+              <w:jc w:val="center"/>
+            </w:pPr>
+            <w:r>
+              <w:rPr>
+                <w:rFonts w:hint="eastAsia"/>
+              </w:rPr>
+              <w:t>V</w:t>
+            </w:r>
+          </w:p>
+        </w:tc>
+        <w:tc>
+          <w:tcPr>
+            <w:tcW w:w="1747" w:type="pct"/>
+          </w:tcPr>
+          <w:p>
+            <w:pPr>
+              <w:pStyle w:val="141"/>
+            </w:pPr>
+          </w:p>
+        </w:tc>
+      </w:tr>
+      <w:tr>
+        <w:tc>
+          <w:tcPr>
+            <w:tcW w:w="5000" w:type="pct"/>
+            <w:gridSpan w:val="5"/>
+          </w:tcPr>
+          <w:p>
+            <w:pPr>
+              <w:pStyle w:val="141"/>
+            </w:pPr>
+            <w:r>
+              <w:rPr>
+                <w:rFonts w:hint="eastAsia"/>
+              </w:rPr>
+              <w:t>醫療檢傷人數</w:t>
+            </w:r>
+          </w:p>
+          <w:p>
+            <w:pPr>
+              <w:pStyle w:val="141"/>
+              <w:rPr>
+                <w:rFonts w:hint="eastAsia"/>
               </w:rPr>
             </w:pPr>
             <w:r>
@@ -14938,84 +14537,46 @@
                 <w:rFonts w:ascii="Arial" w:hAnsi="Arial" w:cs="Arial" w:hint="eastAsia"/>
                 <w:color w:val="1F1F1F"/>
               </w:rPr>
-              <w:t>整數輸入</w:t>
-            </w:r>
-          </w:p>
-        </w:tc>
-        <w:tc>
-          <w:tcPr>
-            <w:tcW w:w="397" w:type="pct"/>
-          </w:tcPr>
-          <w:p>
-            <w:pPr>
-              <w:pStyle w:val="141"/>
-              <w:jc w:val="center"/>
-            </w:pPr>
-            <w:r>
-              <w:rPr>
-                <w:rFonts w:hint="eastAsia"/>
-              </w:rPr>
-              <w:t>V</w:t>
-            </w:r>
-          </w:p>
-        </w:tc>
-        <w:tc>
-          <w:tcPr>
-            <w:tcW w:w="1747" w:type="pct"/>
-          </w:tcPr>
-          <w:p>
-            <w:pPr>
-              <w:pStyle w:val="141"/>
-            </w:pPr>
-          </w:p>
-        </w:tc>
-      </w:tr>
-      <w:tr>
-        <w:tc>
-          <w:tcPr>
-            <w:tcW w:w="5000" w:type="pct"/>
-            <w:gridSpan w:val="5"/>
-          </w:tcPr>
-          <w:p>
-            <w:pPr>
-              <w:pStyle w:val="141"/>
-            </w:pPr>
-            <w:r>
-              <w:rPr>
-                <w:rFonts w:hint="eastAsia"/>
-              </w:rPr>
-              <w:t>醫療檢傷人數</w:t>
-            </w:r>
-          </w:p>
-          <w:p>
-            <w:pPr>
-              <w:pStyle w:val="141"/>
-              <w:rPr>
-                <w:rFonts w:hint="eastAsia"/>
-              </w:rPr>
-            </w:pPr>
+              <w:t>『</w:t>
+            </w:r>
+            <w:r>
+              <w:t>EMS</w:t>
+            </w:r>
+            <w:r>
+              <w:rPr>
+                <w:rFonts w:hint="eastAsia"/>
+              </w:rPr>
+              <w:t>開案方顯示</w:t>
+            </w:r>
             <w:r>
               <w:rPr>
                 <w:rFonts w:ascii="Arial" w:hAnsi="Arial" w:cs="Arial" w:hint="eastAsia"/>
                 <w:color w:val="1F1F1F"/>
               </w:rPr>
-              <w:t>『</w:t>
-            </w:r>
-            <w:r>
-              <w:t>EMS</w:t>
-            </w:r>
-            <w:r>
-              <w:rPr>
-                <w:rFonts w:hint="eastAsia"/>
-              </w:rPr>
-              <w:t>開案方顯示</w:t>
+              <w:t>』</w:t>
             </w:r>
             <w:r>
               <w:rPr>
                 <w:rFonts w:ascii="Arial" w:hAnsi="Arial" w:cs="Arial" w:hint="eastAsia"/>
                 <w:color w:val="1F1F1F"/>
               </w:rPr>
-              <w:t>』</w:t>
+              <w:t>-</w:t>
+            </w:r>
+            <w:r>
+              <w:rPr>
+                <w:rFonts w:ascii="Arial" w:hAnsi="Arial" w:cs="Arial" w:hint="eastAsia"/>
+                <w:color w:val="1F1F1F"/>
+              </w:rPr>
+              <w:t>帶入事件</w:t>
+            </w:r>
+            <w:bookmarkStart w:id="10" w:name="_GoBack"/>
+            <w:bookmarkEnd w:id="10"/>
+            <w:r>
+              <w:rPr>
+                <w:rFonts w:ascii="Arial" w:hAnsi="Arial" w:cs="Arial" w:hint="eastAsia"/>
+                <w:color w:val="1F1F1F"/>
+              </w:rPr>
+              <w:t>簡傷人數</w:t>
             </w:r>
           </w:p>
         </w:tc>
@@ -15047,36 +14608,36 @@
             <w:pPr>
               <w:pStyle w:val="141"/>
               <w:rPr>
+                <w:rFonts w:ascii="Arial" w:hAnsi="Arial" w:cs="Arial"/>
+                <w:color w:val="1F1F1F"/>
+              </w:rPr>
+            </w:pPr>
+            <w:r>
+              <w:rPr>
                 <w:rFonts w:ascii="Arial" w:hAnsi="Arial" w:cs="Arial" w:hint="eastAsia"/>
                 <w:color w:val="1F1F1F"/>
               </w:rPr>
+              <w:t>一級</w:t>
+            </w:r>
+          </w:p>
+        </w:tc>
+        <w:tc>
+          <w:tcPr>
+            <w:tcW w:w="873" w:type="pct"/>
+          </w:tcPr>
+          <w:p>
+            <w:pPr>
+              <w:pStyle w:val="141"/>
+              <w:rPr>
+                <w:rFonts w:ascii="Arial" w:hAnsi="Arial" w:cs="Arial"/>
+                <w:color w:val="1F1F1F"/>
+              </w:rPr>
             </w:pPr>
             <w:r>
               <w:rPr>
                 <w:rFonts w:ascii="Arial" w:hAnsi="Arial" w:cs="Arial" w:hint="eastAsia"/>
                 <w:color w:val="1F1F1F"/>
               </w:rPr>
-              <w:t>一級</w:t>
-            </w:r>
-          </w:p>
-        </w:tc>
-        <w:tc>
-          <w:tcPr>
-            <w:tcW w:w="873" w:type="pct"/>
-          </w:tcPr>
-          <w:p>
-            <w:pPr>
-              <w:pStyle w:val="141"/>
-              <w:rPr>
-                <w:rFonts w:ascii="Arial" w:hAnsi="Arial" w:cs="Arial" w:hint="eastAsia"/>
-                <w:color w:val="1F1F1F"/>
-              </w:rPr>
-            </w:pPr>
-            <w:r>
-              <w:rPr>
-                <w:rFonts w:ascii="Arial" w:hAnsi="Arial" w:cs="Arial" w:hint="eastAsia"/>
-                <w:color w:val="1F1F1F"/>
-              </w:rPr>
               <w:t>輸出</w:t>
             </w:r>
           </w:p>
@@ -15089,9 +14650,6 @@
             <w:pPr>
               <w:pStyle w:val="141"/>
               <w:jc w:val="center"/>
-              <w:rPr>
-                <w:rFonts w:hint="eastAsia"/>
-              </w:rPr>
             </w:pPr>
           </w:p>
         </w:tc>
@@ -15133,36 +14691,36 @@
             <w:pPr>
               <w:pStyle w:val="141"/>
               <w:rPr>
+                <w:rFonts w:ascii="Arial" w:hAnsi="Arial" w:cs="Arial"/>
+                <w:color w:val="1F1F1F"/>
+              </w:rPr>
+            </w:pPr>
+            <w:r>
+              <w:rPr>
                 <w:rFonts w:ascii="Arial" w:hAnsi="Arial" w:cs="Arial" w:hint="eastAsia"/>
                 <w:color w:val="1F1F1F"/>
               </w:rPr>
+              <w:t>二級</w:t>
+            </w:r>
+          </w:p>
+        </w:tc>
+        <w:tc>
+          <w:tcPr>
+            <w:tcW w:w="873" w:type="pct"/>
+          </w:tcPr>
+          <w:p>
+            <w:pPr>
+              <w:pStyle w:val="141"/>
+              <w:rPr>
+                <w:rFonts w:ascii="Arial" w:hAnsi="Arial" w:cs="Arial"/>
+                <w:color w:val="1F1F1F"/>
+              </w:rPr>
             </w:pPr>
             <w:r>
               <w:rPr>
                 <w:rFonts w:ascii="Arial" w:hAnsi="Arial" w:cs="Arial" w:hint="eastAsia"/>
                 <w:color w:val="1F1F1F"/>
               </w:rPr>
-              <w:t>二級</w:t>
-            </w:r>
-          </w:p>
-        </w:tc>
-        <w:tc>
-          <w:tcPr>
-            <w:tcW w:w="873" w:type="pct"/>
-          </w:tcPr>
-          <w:p>
-            <w:pPr>
-              <w:pStyle w:val="141"/>
-              <w:rPr>
-                <w:rFonts w:ascii="Arial" w:hAnsi="Arial" w:cs="Arial" w:hint="eastAsia"/>
-                <w:color w:val="1F1F1F"/>
-              </w:rPr>
-            </w:pPr>
-            <w:r>
-              <w:rPr>
-                <w:rFonts w:ascii="Arial" w:hAnsi="Arial" w:cs="Arial" w:hint="eastAsia"/>
-                <w:color w:val="1F1F1F"/>
-              </w:rPr>
               <w:t>輸出</w:t>
             </w:r>
           </w:p>
@@ -15175,9 +14733,6 @@
             <w:pPr>
               <w:pStyle w:val="141"/>
               <w:jc w:val="center"/>
-              <w:rPr>
-                <w:rFonts w:hint="eastAsia"/>
-              </w:rPr>
             </w:pPr>
           </w:p>
         </w:tc>
@@ -15219,36 +14774,36 @@
             <w:pPr>
               <w:pStyle w:val="141"/>
               <w:rPr>
+                <w:rFonts w:ascii="Arial" w:hAnsi="Arial" w:cs="Arial"/>
+                <w:color w:val="1F1F1F"/>
+              </w:rPr>
+            </w:pPr>
+            <w:r>
+              <w:rPr>
                 <w:rFonts w:ascii="Arial" w:hAnsi="Arial" w:cs="Arial" w:hint="eastAsia"/>
                 <w:color w:val="1F1F1F"/>
               </w:rPr>
+              <w:t>三級</w:t>
+            </w:r>
+          </w:p>
+        </w:tc>
+        <w:tc>
+          <w:tcPr>
+            <w:tcW w:w="873" w:type="pct"/>
+          </w:tcPr>
+          <w:p>
+            <w:pPr>
+              <w:pStyle w:val="141"/>
+              <w:rPr>
+                <w:rFonts w:ascii="Arial" w:hAnsi="Arial" w:cs="Arial"/>
+                <w:color w:val="1F1F1F"/>
+              </w:rPr>
             </w:pPr>
             <w:r>
               <w:rPr>
                 <w:rFonts w:ascii="Arial" w:hAnsi="Arial" w:cs="Arial" w:hint="eastAsia"/>
                 <w:color w:val="1F1F1F"/>
               </w:rPr>
-              <w:t>三級</w:t>
-            </w:r>
-          </w:p>
-        </w:tc>
-        <w:tc>
-          <w:tcPr>
-            <w:tcW w:w="873" w:type="pct"/>
-          </w:tcPr>
-          <w:p>
-            <w:pPr>
-              <w:pStyle w:val="141"/>
-              <w:rPr>
-                <w:rFonts w:ascii="Arial" w:hAnsi="Arial" w:cs="Arial" w:hint="eastAsia"/>
-                <w:color w:val="1F1F1F"/>
-              </w:rPr>
-            </w:pPr>
-            <w:r>
-              <w:rPr>
-                <w:rFonts w:ascii="Arial" w:hAnsi="Arial" w:cs="Arial" w:hint="eastAsia"/>
-                <w:color w:val="1F1F1F"/>
-              </w:rPr>
               <w:t>輸出</w:t>
             </w:r>
           </w:p>
@@ -15261,9 +14816,6 @@
             <w:pPr>
               <w:pStyle w:val="141"/>
               <w:jc w:val="center"/>
-              <w:rPr>
-                <w:rFonts w:hint="eastAsia"/>
-              </w:rPr>
             </w:pPr>
           </w:p>
         </w:tc>
@@ -15305,36 +14857,36 @@
             <w:pPr>
               <w:pStyle w:val="141"/>
               <w:rPr>
+                <w:rFonts w:ascii="Arial" w:hAnsi="Arial" w:cs="Arial"/>
+                <w:color w:val="1F1F1F"/>
+              </w:rPr>
+            </w:pPr>
+            <w:r>
+              <w:rPr>
                 <w:rFonts w:ascii="Arial" w:hAnsi="Arial" w:cs="Arial" w:hint="eastAsia"/>
                 <w:color w:val="1F1F1F"/>
               </w:rPr>
+              <w:t>四級</w:t>
+            </w:r>
+          </w:p>
+        </w:tc>
+        <w:tc>
+          <w:tcPr>
+            <w:tcW w:w="873" w:type="pct"/>
+          </w:tcPr>
+          <w:p>
+            <w:pPr>
+              <w:pStyle w:val="141"/>
+              <w:rPr>
+                <w:rFonts w:ascii="Arial" w:hAnsi="Arial" w:cs="Arial"/>
+                <w:color w:val="1F1F1F"/>
+              </w:rPr>
             </w:pPr>
             <w:r>
               <w:rPr>
                 <w:rFonts w:ascii="Arial" w:hAnsi="Arial" w:cs="Arial" w:hint="eastAsia"/>
                 <w:color w:val="1F1F1F"/>
               </w:rPr>
-              <w:t>四級</w:t>
-            </w:r>
-          </w:p>
-        </w:tc>
-        <w:tc>
-          <w:tcPr>
-            <w:tcW w:w="873" w:type="pct"/>
-          </w:tcPr>
-          <w:p>
-            <w:pPr>
-              <w:pStyle w:val="141"/>
-              <w:rPr>
-                <w:rFonts w:ascii="Arial" w:hAnsi="Arial" w:cs="Arial"/>
-                <w:color w:val="1F1F1F"/>
-              </w:rPr>
-            </w:pPr>
-            <w:r>
-              <w:rPr>
-                <w:rFonts w:ascii="Arial" w:hAnsi="Arial" w:cs="Arial" w:hint="eastAsia"/>
-                <w:color w:val="1F1F1F"/>
-              </w:rPr>
               <w:t>輸出</w:t>
             </w:r>
           </w:p>
@@ -15347,9 +14899,6 @@
             <w:pPr>
               <w:pStyle w:val="141"/>
               <w:jc w:val="center"/>
-              <w:rPr>
-                <w:rFonts w:hint="eastAsia"/>
-              </w:rPr>
             </w:pPr>
           </w:p>
         </w:tc>
@@ -15391,7 +14940,7 @@
             <w:pPr>
               <w:pStyle w:val="141"/>
               <w:rPr>
-                <w:rFonts w:ascii="Arial" w:hAnsi="Arial" w:cs="Arial" w:hint="eastAsia"/>
+                <w:rFonts w:ascii="Arial" w:hAnsi="Arial" w:cs="Arial"/>
                 <w:color w:val="1F1F1F"/>
               </w:rPr>
             </w:pPr>
@@ -15474,36 +15023,36 @@
             <w:pPr>
               <w:pStyle w:val="141"/>
               <w:rPr>
+                <w:rFonts w:ascii="Arial" w:hAnsi="Arial" w:cs="Arial"/>
+                <w:color w:val="1F1F1F"/>
+              </w:rPr>
+            </w:pPr>
+            <w:r>
+              <w:rPr>
                 <w:rFonts w:ascii="Arial" w:hAnsi="Arial" w:cs="Arial" w:hint="eastAsia"/>
                 <w:color w:val="1F1F1F"/>
               </w:rPr>
+              <w:t>未填</w:t>
+            </w:r>
+          </w:p>
+        </w:tc>
+        <w:tc>
+          <w:tcPr>
+            <w:tcW w:w="873" w:type="pct"/>
+          </w:tcPr>
+          <w:p>
+            <w:pPr>
+              <w:pStyle w:val="141"/>
+              <w:rPr>
+                <w:rFonts w:ascii="Arial" w:hAnsi="Arial" w:cs="Arial"/>
+                <w:color w:val="1F1F1F"/>
+              </w:rPr>
             </w:pPr>
             <w:r>
               <w:rPr>
                 <w:rFonts w:ascii="Arial" w:hAnsi="Arial" w:cs="Arial" w:hint="eastAsia"/>
                 <w:color w:val="1F1F1F"/>
               </w:rPr>
-              <w:t>未填</w:t>
-            </w:r>
-          </w:p>
-        </w:tc>
-        <w:tc>
-          <w:tcPr>
-            <w:tcW w:w="873" w:type="pct"/>
-          </w:tcPr>
-          <w:p>
-            <w:pPr>
-              <w:pStyle w:val="141"/>
-              <w:rPr>
-                <w:rFonts w:ascii="Arial" w:hAnsi="Arial" w:cs="Arial"/>
-                <w:color w:val="1F1F1F"/>
-              </w:rPr>
-            </w:pPr>
-            <w:r>
-              <w:rPr>
-                <w:rFonts w:ascii="Arial" w:hAnsi="Arial" w:cs="Arial" w:hint="eastAsia"/>
-                <w:color w:val="1F1F1F"/>
-              </w:rPr>
               <w:t>輸出</w:t>
             </w:r>
           </w:p>
@@ -15516,9 +15065,6 @@
             <w:pPr>
               <w:pStyle w:val="141"/>
               <w:jc w:val="center"/>
-              <w:rPr>
-                <w:rFonts w:hint="eastAsia"/>
-              </w:rPr>
             </w:pPr>
           </w:p>
         </w:tc>
@@ -15560,36 +15106,36 @@
             <w:pPr>
               <w:pStyle w:val="141"/>
               <w:rPr>
+                <w:rFonts w:ascii="Arial" w:hAnsi="Arial" w:cs="Arial"/>
+                <w:color w:val="1F1F1F"/>
+              </w:rPr>
+            </w:pPr>
+            <w:r>
+              <w:rPr>
                 <w:rFonts w:ascii="Arial" w:hAnsi="Arial" w:cs="Arial" w:hint="eastAsia"/>
                 <w:color w:val="1F1F1F"/>
               </w:rPr>
+              <w:t>總數</w:t>
+            </w:r>
+          </w:p>
+        </w:tc>
+        <w:tc>
+          <w:tcPr>
+            <w:tcW w:w="873" w:type="pct"/>
+          </w:tcPr>
+          <w:p>
+            <w:pPr>
+              <w:pStyle w:val="141"/>
+              <w:rPr>
+                <w:rFonts w:ascii="Arial" w:hAnsi="Arial" w:cs="Arial"/>
+                <w:color w:val="1F1F1F"/>
+              </w:rPr>
             </w:pPr>
             <w:r>
               <w:rPr>
                 <w:rFonts w:ascii="Arial" w:hAnsi="Arial" w:cs="Arial" w:hint="eastAsia"/>
                 <w:color w:val="1F1F1F"/>
               </w:rPr>
-              <w:t>總數</w:t>
-            </w:r>
-          </w:p>
-        </w:tc>
-        <w:tc>
-          <w:tcPr>
-            <w:tcW w:w="873" w:type="pct"/>
-          </w:tcPr>
-          <w:p>
-            <w:pPr>
-              <w:pStyle w:val="141"/>
-              <w:rPr>
-                <w:rFonts w:ascii="Arial" w:hAnsi="Arial" w:cs="Arial"/>
-                <w:color w:val="1F1F1F"/>
-              </w:rPr>
-            </w:pPr>
-            <w:r>
-              <w:rPr>
-                <w:rFonts w:ascii="Arial" w:hAnsi="Arial" w:cs="Arial" w:hint="eastAsia"/>
-                <w:color w:val="1F1F1F"/>
-              </w:rPr>
               <w:t>輸出</w:t>
             </w:r>
           </w:p>
@@ -15602,9 +15148,6 @@
             <w:pPr>
               <w:pStyle w:val="141"/>
               <w:jc w:val="center"/>
-              <w:rPr>
-                <w:rFonts w:hint="eastAsia"/>
-              </w:rPr>
             </w:pPr>
           </w:p>
         </w:tc>
@@ -15646,36 +15189,36 @@
             <w:pPr>
               <w:pStyle w:val="141"/>
               <w:rPr>
+                <w:rFonts w:ascii="Arial" w:hAnsi="Arial" w:cs="Arial"/>
+                <w:color w:val="1F1F1F"/>
+              </w:rPr>
+            </w:pPr>
+            <w:r>
+              <w:rPr>
                 <w:rFonts w:ascii="Arial" w:hAnsi="Arial" w:cs="Arial" w:hint="eastAsia"/>
                 <w:color w:val="1F1F1F"/>
               </w:rPr>
+              <w:t>死亡</w:t>
+            </w:r>
+          </w:p>
+        </w:tc>
+        <w:tc>
+          <w:tcPr>
+            <w:tcW w:w="873" w:type="pct"/>
+          </w:tcPr>
+          <w:p>
+            <w:pPr>
+              <w:pStyle w:val="141"/>
+              <w:rPr>
+                <w:rFonts w:ascii="Arial" w:hAnsi="Arial" w:cs="Arial"/>
+                <w:color w:val="1F1F1F"/>
+              </w:rPr>
             </w:pPr>
             <w:r>
               <w:rPr>
                 <w:rFonts w:ascii="Arial" w:hAnsi="Arial" w:cs="Arial" w:hint="eastAsia"/>
                 <w:color w:val="1F1F1F"/>
               </w:rPr>
-              <w:t>死亡</w:t>
-            </w:r>
-          </w:p>
-        </w:tc>
-        <w:tc>
-          <w:tcPr>
-            <w:tcW w:w="873" w:type="pct"/>
-          </w:tcPr>
-          <w:p>
-            <w:pPr>
-              <w:pStyle w:val="141"/>
-              <w:rPr>
-                <w:rFonts w:ascii="Arial" w:hAnsi="Arial" w:cs="Arial"/>
-                <w:color w:val="1F1F1F"/>
-              </w:rPr>
-            </w:pPr>
-            <w:r>
-              <w:rPr>
-                <w:rFonts w:ascii="Arial" w:hAnsi="Arial" w:cs="Arial" w:hint="eastAsia"/>
-                <w:color w:val="1F1F1F"/>
-              </w:rPr>
               <w:t>輸出</w:t>
             </w:r>
           </w:p>
@@ -15688,9 +15231,6 @@
             <w:pPr>
               <w:pStyle w:val="141"/>
               <w:jc w:val="center"/>
-              <w:rPr>
-                <w:rFonts w:hint="eastAsia"/>
-              </w:rPr>
             </w:pPr>
           </w:p>
         </w:tc>
@@ -15732,36 +15272,36 @@
             <w:pPr>
               <w:pStyle w:val="141"/>
               <w:rPr>
+                <w:rFonts w:ascii="Arial" w:hAnsi="Arial" w:cs="Arial"/>
+                <w:color w:val="1F1F1F"/>
+              </w:rPr>
+            </w:pPr>
+            <w:r>
+              <w:rPr>
                 <w:rFonts w:ascii="Arial" w:hAnsi="Arial" w:cs="Arial" w:hint="eastAsia"/>
                 <w:color w:val="1F1F1F"/>
               </w:rPr>
+              <w:t>儲存</w:t>
+            </w:r>
+          </w:p>
+        </w:tc>
+        <w:tc>
+          <w:tcPr>
+            <w:tcW w:w="873" w:type="pct"/>
+          </w:tcPr>
+          <w:p>
+            <w:pPr>
+              <w:pStyle w:val="141"/>
+              <w:rPr>
+                <w:rFonts w:ascii="Arial" w:hAnsi="Arial" w:cs="Arial"/>
+                <w:color w:val="1F1F1F"/>
+              </w:rPr>
             </w:pPr>
             <w:r>
               <w:rPr>
                 <w:rFonts w:ascii="Arial" w:hAnsi="Arial" w:cs="Arial" w:hint="eastAsia"/>
                 <w:color w:val="1F1F1F"/>
               </w:rPr>
-              <w:t>儲存</w:t>
-            </w:r>
-          </w:p>
-        </w:tc>
-        <w:tc>
-          <w:tcPr>
-            <w:tcW w:w="873" w:type="pct"/>
-          </w:tcPr>
-          <w:p>
-            <w:pPr>
-              <w:pStyle w:val="141"/>
-              <w:rPr>
-                <w:rFonts w:ascii="Arial" w:hAnsi="Arial" w:cs="Arial" w:hint="eastAsia"/>
-                <w:color w:val="1F1F1F"/>
-              </w:rPr>
-            </w:pPr>
-            <w:r>
-              <w:rPr>
-                <w:rFonts w:ascii="Arial" w:hAnsi="Arial" w:cs="Arial" w:hint="eastAsia"/>
-                <w:color w:val="1F1F1F"/>
-              </w:rPr>
               <w:t>按鈕</w:t>
             </w:r>
           </w:p>
@@ -15774,9 +15314,6 @@
             <w:pPr>
               <w:pStyle w:val="141"/>
               <w:jc w:val="center"/>
-              <w:rPr>
-                <w:rFonts w:hint="eastAsia"/>
-              </w:rPr>
             </w:pPr>
           </w:p>
         </w:tc>
@@ -15821,9 +15358,6 @@
           <w:p>
             <w:pPr>
               <w:pStyle w:val="14"/>
-              <w:rPr>
-                <w:rFonts w:hint="eastAsia"/>
-              </w:rPr>
             </w:pPr>
             <w:r>
               <w:rPr>
@@ -15861,36 +15395,36 @@
             <w:pPr>
               <w:pStyle w:val="141"/>
               <w:rPr>
+                <w:rFonts w:ascii="Arial" w:hAnsi="Arial" w:cs="Arial"/>
+                <w:color w:val="1F1F1F"/>
+              </w:rPr>
+            </w:pPr>
+            <w:r>
+              <w:rPr>
                 <w:rFonts w:ascii="Arial" w:hAnsi="Arial" w:cs="Arial" w:hint="eastAsia"/>
                 <w:color w:val="1F1F1F"/>
               </w:rPr>
+              <w:t>取消</w:t>
+            </w:r>
+          </w:p>
+        </w:tc>
+        <w:tc>
+          <w:tcPr>
+            <w:tcW w:w="873" w:type="pct"/>
+          </w:tcPr>
+          <w:p>
+            <w:pPr>
+              <w:pStyle w:val="141"/>
+              <w:rPr>
+                <w:rFonts w:ascii="Arial" w:hAnsi="Arial" w:cs="Arial"/>
+                <w:color w:val="1F1F1F"/>
+              </w:rPr>
             </w:pPr>
             <w:r>
               <w:rPr>
                 <w:rFonts w:ascii="Arial" w:hAnsi="Arial" w:cs="Arial" w:hint="eastAsia"/>
                 <w:color w:val="1F1F1F"/>
               </w:rPr>
-              <w:t>取消</w:t>
-            </w:r>
-          </w:p>
-        </w:tc>
-        <w:tc>
-          <w:tcPr>
-            <w:tcW w:w="873" w:type="pct"/>
-          </w:tcPr>
-          <w:p>
-            <w:pPr>
-              <w:pStyle w:val="141"/>
-              <w:rPr>
-                <w:rFonts w:ascii="Arial" w:hAnsi="Arial" w:cs="Arial" w:hint="eastAsia"/>
-                <w:color w:val="1F1F1F"/>
-              </w:rPr>
-            </w:pPr>
-            <w:r>
-              <w:rPr>
-                <w:rFonts w:ascii="Arial" w:hAnsi="Arial" w:cs="Arial" w:hint="eastAsia"/>
-                <w:color w:val="1F1F1F"/>
-              </w:rPr>
               <w:t>按鈕</w:t>
             </w:r>
           </w:p>
@@ -15903,9 +15437,6 @@
             <w:pPr>
               <w:pStyle w:val="141"/>
               <w:jc w:val="center"/>
-              <w:rPr>
-                <w:rFonts w:hint="eastAsia"/>
-              </w:rPr>
             </w:pPr>
           </w:p>
         </w:tc>
@@ -15916,9 +15447,6 @@
           <w:p>
             <w:pPr>
               <w:pStyle w:val="141"/>
-              <w:rPr>
-                <w:rFonts w:hint="eastAsia"/>
-              </w:rPr>
             </w:pPr>
             <w:r>
               <w:rPr>
@@ -16056,36 +15584,36 @@
             <w:pPr>
               <w:pStyle w:val="141"/>
               <w:rPr>
+                <w:rFonts w:ascii="Arial" w:hAnsi="Arial" w:cs="Arial"/>
+                <w:color w:val="1F1F1F"/>
+              </w:rPr>
+            </w:pPr>
+            <w:r>
+              <w:rPr>
                 <w:rFonts w:ascii="Arial" w:hAnsi="Arial" w:cs="Arial" w:hint="eastAsia"/>
                 <w:color w:val="1F1F1F"/>
               </w:rPr>
+              <w:t>關閉</w:t>
+            </w:r>
+          </w:p>
+        </w:tc>
+        <w:tc>
+          <w:tcPr>
+            <w:tcW w:w="873" w:type="pct"/>
+          </w:tcPr>
+          <w:p>
+            <w:pPr>
+              <w:pStyle w:val="141"/>
+              <w:rPr>
+                <w:rFonts w:ascii="Arial" w:hAnsi="Arial" w:cs="Arial"/>
+                <w:color w:val="1F1F1F"/>
+              </w:rPr>
             </w:pPr>
             <w:r>
               <w:rPr>
                 <w:rFonts w:ascii="Arial" w:hAnsi="Arial" w:cs="Arial" w:hint="eastAsia"/>
                 <w:color w:val="1F1F1F"/>
               </w:rPr>
-              <w:t>關閉</w:t>
-            </w:r>
-          </w:p>
-        </w:tc>
-        <w:tc>
-          <w:tcPr>
-            <w:tcW w:w="873" w:type="pct"/>
-          </w:tcPr>
-          <w:p>
-            <w:pPr>
-              <w:pStyle w:val="141"/>
-              <w:rPr>
-                <w:rFonts w:ascii="Arial" w:hAnsi="Arial" w:cs="Arial" w:hint="eastAsia"/>
-                <w:color w:val="1F1F1F"/>
-              </w:rPr>
-            </w:pPr>
-            <w:r>
-              <w:rPr>
-                <w:rFonts w:ascii="Arial" w:hAnsi="Arial" w:cs="Arial" w:hint="eastAsia"/>
-                <w:color w:val="1F1F1F"/>
-              </w:rPr>
               <w:t>按鈕</w:t>
             </w:r>
           </w:p>
@@ -16098,9 +15626,6 @@
             <w:pPr>
               <w:pStyle w:val="141"/>
               <w:jc w:val="center"/>
-              <w:rPr>
-                <w:rFonts w:hint="eastAsia"/>
-              </w:rPr>
             </w:pPr>
           </w:p>
         </w:tc>
@@ -16111,9 +15636,6 @@
           <w:p>
             <w:pPr>
               <w:pStyle w:val="141"/>
-              <w:rPr>
-                <w:rFonts w:hint="eastAsia"/>
-              </w:rPr>
             </w:pPr>
             <w:r>
               <w:rPr>
@@ -16156,13 +15678,7 @@
         <w:rPr>
           <w:rFonts w:hint="eastAsia"/>
         </w:rPr>
-        <w:t>刪除</w:t>
-      </w:r>
-      <w:r>
-        <w:rPr>
-          <w:rFonts w:hint="eastAsia"/>
-        </w:rPr>
-        <w:t>列表</w:t>
+        <w:t>刪除列表</w:t>
       </w:r>
       <w:r>
         <w:rPr>
@@ -16267,7 +15783,6 @@
                 <w:color w:val="auto"/>
               </w:rPr>
             </w:pPr>
-            <w:proofErr w:type="gramStart"/>
             <w:r>
               <w:rPr>
                 <w:rFonts w:hint="eastAsia"/>
@@ -16275,7 +15790,6 @@
               </w:rPr>
               <w:t>必填</w:t>
             </w:r>
-            <w:proofErr w:type="gramEnd"/>
           </w:p>
         </w:tc>
         <w:tc>
@@ -16341,7 +15855,6 @@
             <w:pPr>
               <w:pStyle w:val="141"/>
               <w:rPr>
-                <w:rFonts w:hint="eastAsia"/>
                 <w:color w:val="auto"/>
               </w:rPr>
             </w:pPr>
@@ -16362,7 +15875,6 @@
             <w:pPr>
               <w:pStyle w:val="141"/>
               <w:rPr>
-                <w:rFonts w:hint="eastAsia"/>
                 <w:color w:val="auto"/>
               </w:rPr>
             </w:pPr>
@@ -16388,9 +15900,6 @@
           <w:p>
             <w:pPr>
               <w:pStyle w:val="141"/>
-              <w:rPr>
-                <w:rFonts w:hint="eastAsia"/>
-              </w:rPr>
             </w:pPr>
           </w:p>
         </w:tc>
@@ -16505,7 +16014,6 @@
             <w:pPr>
               <w:pStyle w:val="141"/>
               <w:rPr>
-                <w:rFonts w:hint="eastAsia"/>
                 <w:color w:val="auto"/>
               </w:rPr>
             </w:pPr>
@@ -16526,7 +16034,6 @@
             <w:pPr>
               <w:pStyle w:val="141"/>
               <w:rPr>
-                <w:rFonts w:hint="eastAsia"/>
                 <w:color w:val="auto"/>
               </w:rPr>
             </w:pPr>
@@ -16607,7 +16114,6 @@
               <w:rPr>
                 <w:rFonts w:hint="eastAsia"/>
               </w:rPr>
-              <w:lastRenderedPageBreak/>
               <w:t>資料重複</w:t>
             </w:r>
           </w:p>
@@ -16678,9 +16184,6 @@
                 <w:ilvl w:val="0"/>
                 <w:numId w:val="25"/>
               </w:numPr>
-              <w:rPr>
-                <w:rFonts w:hint="eastAsia"/>
-              </w:rPr>
             </w:pPr>
             <w:r>
               <w:rPr>
@@ -16718,7 +16221,6 @@
             <w:pPr>
               <w:pStyle w:val="141"/>
               <w:rPr>
-                <w:rFonts w:hint="eastAsia"/>
                 <w:color w:val="auto"/>
               </w:rPr>
             </w:pPr>
@@ -16739,7 +16241,6 @@
             <w:pPr>
               <w:pStyle w:val="141"/>
               <w:rPr>
-                <w:rFonts w:hint="eastAsia"/>
                 <w:color w:val="auto"/>
               </w:rPr>
             </w:pPr>
@@ -16779,9 +16280,6 @@
           <w:p>
             <w:pPr>
               <w:pStyle w:val="141"/>
-              <w:rPr>
-                <w:rFonts w:hint="eastAsia"/>
-              </w:rPr>
             </w:pPr>
             <w:r>
               <w:rPr>
@@ -16827,7 +16325,6 @@
             <w:pPr>
               <w:pStyle w:val="141"/>
               <w:rPr>
-                <w:rFonts w:hint="eastAsia"/>
                 <w:color w:val="auto"/>
               </w:rPr>
             </w:pPr>
@@ -16848,7 +16345,6 @@
             <w:pPr>
               <w:pStyle w:val="141"/>
               <w:rPr>
-                <w:rFonts w:hint="eastAsia"/>
                 <w:color w:val="auto"/>
               </w:rPr>
             </w:pPr>
@@ -16862,7 +16358,6 @@
             <w:pPr>
               <w:pStyle w:val="141"/>
               <w:rPr>
-                <w:rFonts w:hint="eastAsia"/>
                 <w:color w:val="auto"/>
               </w:rPr>
             </w:pPr>
@@ -16894,9 +16389,6 @@
                 <w:ilvl w:val="0"/>
                 <w:numId w:val="26"/>
               </w:numPr>
-              <w:rPr>
-                <w:rFonts w:hint="eastAsia"/>
-              </w:rPr>
             </w:pPr>
             <w:r>
               <w:rPr>
@@ -16934,7 +16426,6 @@
             <w:pPr>
               <w:pStyle w:val="141"/>
               <w:rPr>
-                <w:rFonts w:hint="eastAsia"/>
                 <w:color w:val="auto"/>
               </w:rPr>
             </w:pPr>
@@ -16955,7 +16446,6 @@
             <w:pPr>
               <w:pStyle w:val="141"/>
               <w:rPr>
-                <w:rFonts w:hint="eastAsia"/>
                 <w:color w:val="auto"/>
               </w:rPr>
             </w:pPr>
@@ -16969,7 +16459,6 @@
             <w:pPr>
               <w:pStyle w:val="141"/>
               <w:rPr>
-                <w:rFonts w:hint="eastAsia"/>
                 <w:color w:val="auto"/>
               </w:rPr>
             </w:pPr>
@@ -16983,7 +16472,6 @@
             <w:pPr>
               <w:pStyle w:val="141"/>
               <w:rPr>
-                <w:rFonts w:hint="eastAsia"/>
                 <w:color w:val="auto"/>
               </w:rPr>
             </w:pPr>
@@ -17017,7 +16505,7 @@
           <w:szCs w:val="28"/>
         </w:rPr>
       </w:pPr>
-      <w:bookmarkStart w:id="12" w:name="_Toc219471640"/>
+      <w:bookmarkStart w:id="11" w:name="_Toc219471640"/>
       <w:r>
         <w:rPr>
           <w:rFonts w:hint="eastAsia"/>
@@ -17025,7 +16513,7 @@
         <w:lastRenderedPageBreak/>
         <w:t>自動發送電子郵件</w:t>
       </w:r>
-      <w:bookmarkEnd w:id="12"/>
+      <w:bookmarkEnd w:id="11"/>
     </w:p>
     <w:p>
       <w:pPr>
@@ -17054,7 +16542,7 @@
           <w:szCs w:val="28"/>
         </w:rPr>
       </w:pPr>
-      <w:bookmarkStart w:id="13" w:name="_Toc219471641"/>
+      <w:bookmarkStart w:id="12" w:name="_Toc219471641"/>
       <w:r>
         <w:rPr>
           <w:rFonts w:hint="eastAsia"/>
@@ -17062,20 +16550,20 @@
         <w:lastRenderedPageBreak/>
         <w:t>系統排程</w:t>
       </w:r>
-      <w:bookmarkEnd w:id="13"/>
+      <w:bookmarkEnd w:id="12"/>
     </w:p>
     <w:p>
       <w:pPr>
         <w:pStyle w:val="15-"/>
       </w:pPr>
-      <w:bookmarkStart w:id="14" w:name="_Toc219471643"/>
+      <w:bookmarkStart w:id="13" w:name="_Toc219471643"/>
       <w:r>
         <w:rPr>
           <w:rFonts w:hint="eastAsia"/>
         </w:rPr>
         <w:t>系統排程清單</w:t>
       </w:r>
-      <w:bookmarkEnd w:id="14"/>
+      <w:bookmarkEnd w:id="13"/>
     </w:p>
     <w:tbl>
       <w:tblPr>
@@ -17457,7 +16945,7 @@
       </w:r>
     </w:p>
     <w:sectPr>
-      <w:footerReference w:type="default" r:id="rId14"/>
+      <w:footerReference w:type="default" r:id="rId12"/>
       <w:pgSz w:w="11906" w:h="16838"/>
       <w:pgMar w:top="1418" w:right="1418" w:bottom="1418" w:left="1418" w:header="851" w:footer="992" w:gutter="0"/>
       <w:pgNumType w:start="1"/>
@@ -17466,36 +16954,6 @@
     </w:sectPr>
   </w:body>
 </w:document>
-</file>
-
-<file path=word/comments.xml><?xml version="1.0" encoding="utf-8"?>
-<w:comments xmlns:wpc="http://schemas.microsoft.com/office/word/2010/wordprocessingCanvas" xmlns:cx="http://schemas.microsoft.com/office/drawing/2014/chartex" xmlns:cx1="http://schemas.microsoft.com/office/drawing/2015/9/8/chartex" xmlns:mc="http://schemas.openxmlformats.org/markup-compatibility/2006" xmlns:o="urn:schemas-microsoft-com:office:office" xmlns:r="http://schemas.openxmlformats.org/officeDocument/2006/relationships" xmlns:m="http://schemas.openxmlformats.org/officeDocument/2006/math" xmlns:v="urn:schemas-microsoft-com:vml" xmlns:wp14="http://schemas.microsoft.com/office/word/2010/wordprocessingDrawing" xmlns:wp="http://schemas.openxmlformats.org/drawingml/2006/wordprocessingDrawing" xmlns:w10="urn:schemas-microsoft-com:office:word" xmlns:w="http://schemas.openxmlformats.org/wordprocessingml/2006/main" xmlns:w14="http://schemas.microsoft.com/office/word/2010/wordml" xmlns:w15="http://schemas.microsoft.com/office/word/2012/wordml" xmlns:w16se="http://schemas.microsoft.com/office/word/2015/wordml/symex" xmlns:wpg="http://schemas.microsoft.com/office/word/2010/wordprocessingGroup" xmlns:wpi="http://schemas.microsoft.com/office/word/2010/wordprocessingInk" xmlns:wne="http://schemas.microsoft.com/office/word/2006/wordml" xmlns:wps="http://schemas.microsoft.com/office/word/2010/wordprocessingShape" mc:Ignorable="w14 w15 w16se wp14">
-  <w:comment w:id="11" w:author="黃怡萱" w:date="2026-01-19T15:32:00Z" w:initials="黃怡萱">
-    <w:p>
-      <w:pPr>
-        <w:pStyle w:val="af0"/>
-      </w:pPr>
-      <w:r>
-        <w:rPr>
-          <w:rStyle w:val="af"/>
-        </w:rPr>
-        <w:annotationRef/>
-      </w:r>
-      <w:r>
-        <w:rPr>
-          <w:rFonts w:hint="eastAsia"/>
-        </w:rPr>
-        <w:t>詢問命名規則</w:t>
-      </w:r>
-    </w:p>
-  </w:comment>
-</w:comments>
-</file>
-
-<file path=word/commentsExtended.xml><?xml version="1.0" encoding="utf-8"?>
-<w15:commentsEx xmlns:wpc="http://schemas.microsoft.com/office/word/2010/wordprocessingCanvas" xmlns:cx="http://schemas.microsoft.com/office/drawing/2014/chartex" xmlns:cx1="http://schemas.microsoft.com/office/drawing/2015/9/8/chartex" xmlns:mc="http://schemas.openxmlformats.org/markup-compatibility/2006" xmlns:o="urn:schemas-microsoft-com:office:office" xmlns:r="http://schemas.openxmlformats.org/officeDocument/2006/relationships" xmlns:m="http://schemas.openxmlformats.org/officeDocument/2006/math" xmlns:v="urn:schemas-microsoft-com:vml" xmlns:wp14="http://schemas.microsoft.com/office/word/2010/wordprocessingDrawing" xmlns:wp="http://schemas.openxmlformats.org/drawingml/2006/wordprocessingDrawing" xmlns:w10="urn:schemas-microsoft-com:office:word" xmlns:w="http://schemas.openxmlformats.org/wordprocessingml/2006/main" xmlns:w14="http://schemas.microsoft.com/office/word/2010/wordml" xmlns:w15="http://schemas.microsoft.com/office/word/2012/wordml" xmlns:w16se="http://schemas.microsoft.com/office/word/2015/wordml/symex" xmlns:wpg="http://schemas.microsoft.com/office/word/2010/wordprocessingGroup" xmlns:wpi="http://schemas.microsoft.com/office/word/2010/wordprocessingInk" xmlns:wne="http://schemas.microsoft.com/office/word/2006/wordml" xmlns:wps="http://schemas.microsoft.com/office/word/2010/wordprocessingShape" mc:Ignorable="w14 w15 w16se wp14">
-  <w15:commentEx w15:paraId="4941BDCB" w15:done="0"/>
-</w15:commentsEx>
 </file>
 
 <file path=word/commentsIds.xml><?xml version="1.0" encoding="utf-8"?>
@@ -17605,6 +17063,7 @@
         <w:docPartUnique/>
       </w:docPartObj>
     </w:sdtPr>
+    <w:sdtEndPr/>
     <w:sdtContent>
       <w:p>
         <w:pPr>
@@ -17653,6 +17112,7 @@
         <w:docPartUnique/>
       </w:docPartObj>
     </w:sdtPr>
+    <w:sdtEndPr/>
     <w:sdtContent>
       <w:p>
         <w:pPr>
@@ -17793,7 +17253,6 @@
       </w:rPr>
       <w:t>財團法人醫院評鑑暨醫療品質策進會</w:t>
     </w:r>
-    <w:proofErr w:type="gramStart"/>
     <w:r>
       <w:rPr>
         <w:rFonts w:hint="eastAsia"/>
@@ -17803,7 +17262,6 @@
     <w:r>
       <w:t>14</w:t>
     </w:r>
-    <w:proofErr w:type="gramEnd"/>
     <w:r>
       <w:rPr>
         <w:rFonts w:hint="eastAsia"/>
@@ -17814,21 +17272,7 @@
       <w:rPr>
         <w:rFonts w:hint="eastAsia"/>
       </w:rPr>
-      <w:t>海外</w:t>
-    </w:r>
-    <w:proofErr w:type="gramStart"/>
-    <w:r>
-      <w:rPr>
-        <w:rFonts w:hint="eastAsia"/>
-      </w:rPr>
-      <w:t>醫</w:t>
-    </w:r>
-    <w:proofErr w:type="gramEnd"/>
-    <w:r>
-      <w:rPr>
-        <w:rFonts w:hint="eastAsia"/>
-      </w:rPr>
-      <w:t>事人員培訓平台資訊系統</w:t>
+      <w:t>海外醫事人員培訓平台資訊系統</w:t>
     </w:r>
     <w:r>
       <w:rPr>
@@ -19289,14 +18733,6 @@
   </w:num>
   <w:numIdMacAtCleanup w:val="26"/>
 </w:numbering>
-</file>
-
-<file path=word/people.xml><?xml version="1.0" encoding="utf-8"?>
-<w15:people xmlns:wpc="http://schemas.microsoft.com/office/word/2010/wordprocessingCanvas" xmlns:cx="http://schemas.microsoft.com/office/drawing/2014/chartex" xmlns:cx1="http://schemas.microsoft.com/office/drawing/2015/9/8/chartex" xmlns:mc="http://schemas.openxmlformats.org/markup-compatibility/2006" xmlns:o="urn:schemas-microsoft-com:office:office" xmlns:r="http://schemas.openxmlformats.org/officeDocument/2006/relationships" xmlns:m="http://schemas.openxmlformats.org/officeDocument/2006/math" xmlns:v="urn:schemas-microsoft-com:vml" xmlns:wp14="http://schemas.microsoft.com/office/word/2010/wordprocessingDrawing" xmlns:wp="http://schemas.openxmlformats.org/drawingml/2006/wordprocessingDrawing" xmlns:w10="urn:schemas-microsoft-com:office:word" xmlns:w="http://schemas.openxmlformats.org/wordprocessingml/2006/main" xmlns:w14="http://schemas.microsoft.com/office/word/2010/wordml" xmlns:w15="http://schemas.microsoft.com/office/word/2012/wordml" xmlns:w16se="http://schemas.microsoft.com/office/word/2015/wordml/symex" xmlns:wpg="http://schemas.microsoft.com/office/word/2010/wordprocessingGroup" xmlns:wpi="http://schemas.microsoft.com/office/word/2010/wordprocessingInk" xmlns:wne="http://schemas.microsoft.com/office/word/2006/wordml" xmlns:wps="http://schemas.microsoft.com/office/word/2010/wordprocessingShape" mc:Ignorable="w14 w15 w16se wp14">
-  <w15:person w15:author="黃怡萱">
-    <w15:presenceInfo w15:providerId="Windows Live" w15:userId="95bbc94ed8f63184"/>
-  </w15:person>
-</w15:people>
 </file>
 
 <file path=word/styles.xml><?xml version="1.0" encoding="utf-8"?>
@@ -21665,7 +21101,7 @@
 </file>
 
 <file path=customXml/itemProps1.xml><?xml version="1.0" encoding="utf-8"?>
-<ds:datastoreItem xmlns:ds="http://schemas.openxmlformats.org/officeDocument/2006/customXml" ds:itemID="{9930D837-674F-4535-8694-CFE73C73E5A2}">
+<ds:datastoreItem xmlns:ds="http://schemas.openxmlformats.org/officeDocument/2006/customXml" ds:itemID="{8A0B897A-FFE1-42E3-94B3-D4818F261756}">
   <ds:schemaRefs>
     <ds:schemaRef ds:uri="http://schemas.openxmlformats.org/officeDocument/2006/bibliography"/>
   </ds:schemaRefs>

</xml_diff>